<commit_message>
Pridėta dalis kodo į ataskaitą
</commit_message>
<xml_diff>
--- a/Ataskaita.docx
+++ b/Ataskaita.docx
@@ -670,6 +670,13 @@
     </w:p>
     <w:sdt>
       <w:sdtPr>
+        <w:rPr>
+          <w:rFonts w:ascii="Times New Roman" w:hAnsi="Times New Roman"/>
+          <w:color w:val="auto"/>
+          <w:sz w:val="24"/>
+          <w:szCs w:val="20"/>
+          <w:lang w:val="lt-LT"/>
+        </w:rPr>
         <w:id w:val="-1058854417"/>
         <w:docPartObj>
           <w:docPartGallery w:val="Table of Contents"/>
@@ -678,14 +685,9 @@
       </w:sdtPr>
       <w:sdtEndPr>
         <w:rPr>
-          <w:rFonts w:ascii="Times New Roman" w:hAnsi="Times New Roman"/>
           <w:b/>
           <w:bCs/>
           <w:noProof/>
-          <w:color w:val="auto"/>
-          <w:sz w:val="24"/>
-          <w:szCs w:val="20"/>
-          <w:lang w:val="lt-LT"/>
         </w:rPr>
       </w:sdtEndPr>
       <w:sdtContent>
@@ -1912,6 +1914,7 @@
           <w:id w:val="-678822338"/>
           <w:citation/>
         </w:sdtPr>
+        <w:sdtEndPr/>
         <w:sdtContent>
           <w:r>
             <w:fldChar w:fldCharType="begin"/>
@@ -2327,6 +2330,7 @@
       </w:r>
       <w:r>
         <w:rPr>
+          <w:noProof/>
           <w:color w:val="000000" w:themeColor="text1"/>
           <w:sz w:val="20"/>
           <w:szCs w:val="14"/>
@@ -2370,6 +2374,916 @@
       <w:bookmarkEnd w:id="12"/>
       <w:bookmarkEnd w:id="13"/>
     </w:p>
+    <w:p>
+      <w:pPr>
+        <w:ind w:firstLine="0"/>
+      </w:pPr>
+      <w:r>
+        <w:t xml:space="preserve">Vienos svarbiausių funkcijų (7 pav.) yra </w:t>
+      </w:r>
+      <w:r>
+        <w:rPr>
+          <w:i/>
+          <w:iCs/>
+        </w:rPr>
+        <w:t>connect</w:t>
+      </w:r>
+      <w:r>
+        <w:t xml:space="preserve">, kuri prisijungia prie serverio, </w:t>
+      </w:r>
+      <w:r>
+        <w:rPr>
+          <w:i/>
+          <w:iCs/>
+        </w:rPr>
+        <w:t>disconnect</w:t>
+      </w:r>
+      <w:r>
+        <w:t xml:space="preserve">, kuri atsijungia, bei </w:t>
+      </w:r>
+      <w:r>
+        <w:rPr>
+          <w:i/>
+          <w:iCs/>
+        </w:rPr>
+        <w:t>getHandle</w:t>
+      </w:r>
+      <w:r>
+        <w:t xml:space="preserve">, kuri grąžina valdiklio objektą. Dažniausiai naudojamos funkcijos yra </w:t>
+      </w:r>
+      <w:r>
+        <w:lastRenderedPageBreak/>
+        <w:t xml:space="preserve">susijusios su judėjimu (8 pav.). </w:t>
+      </w:r>
+      <w:r>
+        <w:rPr>
+          <w:i/>
+          <w:iCs/>
+        </w:rPr>
+        <w:t>move</w:t>
+      </w:r>
+      <w:r>
+        <w:rPr>
+          <w:i/>
+          <w:iCs/>
+        </w:rPr>
+        <w:t>Forward</w:t>
+      </w:r>
+      <w:r>
+        <w:t xml:space="preserve"> funkcija</w:t>
+      </w:r>
+      <w:r>
+        <w:t xml:space="preserve"> abiem motorams duoda teigiamo greičio, kad važiuotų į priekį, </w:t>
+      </w:r>
+      <w:r>
+        <w:rPr>
+          <w:i/>
+          <w:iCs/>
+        </w:rPr>
+        <w:t>moveBackwards</w:t>
+      </w:r>
+      <w:r>
+        <w:t xml:space="preserve"> duoda neigiamo greičio, kad važiuotų atgal, </w:t>
+      </w:r>
+      <w:r>
+        <w:rPr>
+          <w:i/>
+          <w:iCs/>
+        </w:rPr>
+        <w:t>turnLeft</w:t>
+      </w:r>
+      <w:r>
+        <w:t xml:space="preserve"> ir </w:t>
+      </w:r>
+      <w:r>
+        <w:rPr>
+          <w:i/>
+          <w:iCs/>
+        </w:rPr>
+        <w:t>turnRight</w:t>
+      </w:r>
+      <w:r>
+        <w:t xml:space="preserve"> duoda priešingus greičius, kad robotukas suktųsi į atitinkamą pusę. </w:t>
+      </w:r>
+      <w:r>
+        <w:rPr>
+          <w:i/>
+          <w:iCs/>
+        </w:rPr>
+        <w:t>Stop</w:t>
+      </w:r>
+      <w:r>
+        <w:t xml:space="preserve"> funkcija sustabdo robotuko judėjimą. Orientavimosi funkcijos (9 pav.) skirtos darbui su robotuko pozicija aplinkoje. </w:t>
+      </w:r>
+      <w:r>
+        <w:rPr>
+          <w:i/>
+          <w:iCs/>
+        </w:rPr>
+        <w:t>getPosition</w:t>
+      </w:r>
+      <w:r>
+        <w:t xml:space="preserve"> gauna robotuko poziciją aplinkoje, </w:t>
+      </w:r>
+      <w:r>
+        <w:rPr>
+          <w:i/>
+          <w:iCs/>
+        </w:rPr>
+        <w:t>getRotation</w:t>
+      </w:r>
+      <w:r>
+        <w:t xml:space="preserve"> gauna robotuko pasisukimą, </w:t>
+      </w:r>
+      <w:r>
+        <w:rPr>
+          <w:i/>
+          <w:iCs/>
+        </w:rPr>
+        <w:t>getDistanceFromSensor</w:t>
+      </w:r>
+      <w:r>
+        <w:t xml:space="preserve"> grąžina atstumą iki kliūties, </w:t>
+      </w:r>
+      <w:r>
+        <w:rPr>
+          <w:i/>
+          <w:iCs/>
+        </w:rPr>
+        <w:t>isApproximatePosition</w:t>
+      </w:r>
+      <w:r>
+        <w:t xml:space="preserve"> tikrina, ar robotukas yra tam tikroje vietoje su nustatyta paklaida, </w:t>
+      </w:r>
+      <w:r>
+        <w:rPr>
+          <w:i/>
+          <w:iCs/>
+        </w:rPr>
+        <w:t>isApproximateRotation</w:t>
+      </w:r>
+      <w:r>
+        <w:t xml:space="preserve"> grąžina, ar robotukas yra pasisukęs tam tikru kampu pagal nustatytą paklaidą.</w:t>
+      </w:r>
+      <w:r>
+        <w:t xml:space="preserve"> </w:t>
+      </w:r>
+      <w:r>
+        <w:rPr>
+          <w:i/>
+          <w:iCs/>
+        </w:rPr>
+        <w:t>normalizeAngle</w:t>
+      </w:r>
+      <w:r>
+        <w:t xml:space="preserve"> (10 pav.) normalizuoja duotą kampą. </w:t>
+      </w:r>
+      <w:r>
+        <w:rPr>
+          <w:i/>
+          <w:iCs/>
+        </w:rPr>
+        <w:t>rotateUntilAngle</w:t>
+      </w:r>
+      <w:r>
+        <w:t xml:space="preserve"> (11 pav.) verčia robotuką suktis tol, kol pasiekiamas nurodytas kampas su tam tikra paklaida, o </w:t>
+      </w:r>
+      <w:r>
+        <w:rPr>
+          <w:i/>
+          <w:iCs/>
+        </w:rPr>
+        <w:t>getDesiredRotation</w:t>
+      </w:r>
+      <w:r>
+        <w:t xml:space="preserve"> (11 pav.) gauna kampą, iki kurio reikia suktis. Šios funkcijos yra naudojamos </w:t>
+      </w:r>
+      <w:r>
+        <w:rPr>
+          <w:i/>
+          <w:iCs/>
+        </w:rPr>
+        <w:t>rotateTowards</w:t>
+      </w:r>
+      <w:r>
+        <w:t xml:space="preserve"> funkcijoje, kuri suka robotuką link nurodyto taško/</w:t>
+      </w:r>
+    </w:p>
+    <w:p>
+      <w:pPr>
+        <w:ind w:firstLine="0"/>
+      </w:pPr>
+    </w:p>
+    <w:p>
+      <w:pPr>
+        <w:keepNext/>
+        <w:ind w:firstLine="0"/>
+        <w:jc w:val="center"/>
+      </w:pPr>
+      <w:r>
+        <w:rPr>
+          <w:noProof/>
+        </w:rPr>
+        <w:drawing>
+          <wp:inline distT="0" distB="0" distL="0" distR="0" wp14:anchorId="39DD7D2A" wp14:editId="52FF36F8">
+            <wp:extent cx="4695825" cy="3058748"/>
+            <wp:effectExtent l="0" t="0" r="0" b="8890"/>
+            <wp:docPr id="7" name="Picture 7"/>
+            <wp:cNvGraphicFramePr>
+              <a:graphicFrameLocks xmlns:a="http://schemas.openxmlformats.org/drawingml/2006/main" noChangeAspect="1"/>
+            </wp:cNvGraphicFramePr>
+            <a:graphic xmlns:a="http://schemas.openxmlformats.org/drawingml/2006/main">
+              <a:graphicData uri="http://schemas.openxmlformats.org/drawingml/2006/picture">
+                <pic:pic xmlns:pic="http://schemas.openxmlformats.org/drawingml/2006/picture">
+                  <pic:nvPicPr>
+                    <pic:cNvPr id="1" name=""/>
+                    <pic:cNvPicPr/>
+                  </pic:nvPicPr>
+                  <pic:blipFill>
+                    <a:blip r:embed="rId17"/>
+                    <a:stretch>
+                      <a:fillRect/>
+                    </a:stretch>
+                  </pic:blipFill>
+                  <pic:spPr>
+                    <a:xfrm>
+                      <a:off x="0" y="0"/>
+                      <a:ext cx="4715116" cy="3071313"/>
+                    </a:xfrm>
+                    <a:prstGeom prst="rect">
+                      <a:avLst/>
+                    </a:prstGeom>
+                  </pic:spPr>
+                </pic:pic>
+              </a:graphicData>
+            </a:graphic>
+          </wp:inline>
+        </w:drawing>
+      </w:r>
+    </w:p>
+    <w:p>
+      <w:pPr>
+        <w:pStyle w:val="Caption"/>
+        <w:jc w:val="center"/>
+        <w:rPr>
+          <w:color w:val="000000" w:themeColor="text1"/>
+          <w:sz w:val="20"/>
+          <w:szCs w:val="14"/>
+        </w:rPr>
+      </w:pPr>
+      <w:r>
+        <w:rPr>
+          <w:color w:val="000000" w:themeColor="text1"/>
+          <w:sz w:val="20"/>
+          <w:szCs w:val="14"/>
+        </w:rPr>
+        <w:fldChar w:fldCharType="begin"/>
+      </w:r>
+      <w:r>
+        <w:rPr>
+          <w:color w:val="000000" w:themeColor="text1"/>
+          <w:sz w:val="20"/>
+          <w:szCs w:val="14"/>
+        </w:rPr>
+        <w:instrText xml:space="preserve"> SEQ pav. \* ARABIC </w:instrText>
+      </w:r>
+      <w:r>
+        <w:rPr>
+          <w:color w:val="000000" w:themeColor="text1"/>
+          <w:sz w:val="20"/>
+          <w:szCs w:val="14"/>
+        </w:rPr>
+        <w:fldChar w:fldCharType="separate"/>
+      </w:r>
+      <w:r>
+        <w:rPr>
+          <w:noProof/>
+          <w:color w:val="000000" w:themeColor="text1"/>
+          <w:sz w:val="20"/>
+          <w:szCs w:val="14"/>
+        </w:rPr>
+        <w:t>7</w:t>
+      </w:r>
+      <w:r>
+        <w:rPr>
+          <w:color w:val="000000" w:themeColor="text1"/>
+          <w:sz w:val="20"/>
+          <w:szCs w:val="14"/>
+        </w:rPr>
+        <w:fldChar w:fldCharType="end"/>
+      </w:r>
+      <w:r>
+        <w:rPr>
+          <w:color w:val="000000" w:themeColor="text1"/>
+          <w:sz w:val="20"/>
+          <w:szCs w:val="14"/>
+        </w:rPr>
+        <w:t xml:space="preserve"> pav. </w:t>
+      </w:r>
+      <w:r>
+        <w:rPr>
+          <w:color w:val="000000" w:themeColor="text1"/>
+          <w:sz w:val="20"/>
+          <w:szCs w:val="14"/>
+        </w:rPr>
+        <w:t>Prisijungimo, atsijungimo ir valdiklio paėmimas</w:t>
+      </w:r>
+    </w:p>
+    <w:p>
+      <w:pPr>
+        <w:keepNext/>
+        <w:jc w:val="center"/>
+      </w:pPr>
+      <w:r>
+        <w:rPr>
+          <w:noProof/>
+        </w:rPr>
+        <w:drawing>
+          <wp:inline distT="0" distB="0" distL="0" distR="0" wp14:anchorId="64A0507D" wp14:editId="355294AE">
+            <wp:extent cx="4232816" cy="3902160"/>
+            <wp:effectExtent l="0" t="0" r="0" b="3175"/>
+            <wp:docPr id="8" name="Picture 8"/>
+            <wp:cNvGraphicFramePr>
+              <a:graphicFrameLocks xmlns:a="http://schemas.openxmlformats.org/drawingml/2006/main" noChangeAspect="1"/>
+            </wp:cNvGraphicFramePr>
+            <a:graphic xmlns:a="http://schemas.openxmlformats.org/drawingml/2006/main">
+              <a:graphicData uri="http://schemas.openxmlformats.org/drawingml/2006/picture">
+                <pic:pic xmlns:pic="http://schemas.openxmlformats.org/drawingml/2006/picture">
+                  <pic:nvPicPr>
+                    <pic:cNvPr id="1" name=""/>
+                    <pic:cNvPicPr/>
+                  </pic:nvPicPr>
+                  <pic:blipFill>
+                    <a:blip r:embed="rId18"/>
+                    <a:stretch>
+                      <a:fillRect/>
+                    </a:stretch>
+                  </pic:blipFill>
+                  <pic:spPr>
+                    <a:xfrm>
+                      <a:off x="0" y="0"/>
+                      <a:ext cx="4301753" cy="3965712"/>
+                    </a:xfrm>
+                    <a:prstGeom prst="rect">
+                      <a:avLst/>
+                    </a:prstGeom>
+                  </pic:spPr>
+                </pic:pic>
+              </a:graphicData>
+            </a:graphic>
+          </wp:inline>
+        </w:drawing>
+      </w:r>
+    </w:p>
+    <w:p>
+      <w:pPr>
+        <w:pStyle w:val="Caption"/>
+        <w:jc w:val="center"/>
+        <w:rPr>
+          <w:color w:val="000000" w:themeColor="text1"/>
+          <w:sz w:val="20"/>
+          <w:szCs w:val="14"/>
+        </w:rPr>
+      </w:pPr>
+      <w:r>
+        <w:rPr>
+          <w:color w:val="000000" w:themeColor="text1"/>
+          <w:sz w:val="20"/>
+          <w:szCs w:val="14"/>
+        </w:rPr>
+        <w:fldChar w:fldCharType="begin"/>
+      </w:r>
+      <w:r>
+        <w:rPr>
+          <w:color w:val="000000" w:themeColor="text1"/>
+          <w:sz w:val="20"/>
+          <w:szCs w:val="14"/>
+        </w:rPr>
+        <w:instrText xml:space="preserve"> SEQ pav. \* ARABIC </w:instrText>
+      </w:r>
+      <w:r>
+        <w:rPr>
+          <w:color w:val="000000" w:themeColor="text1"/>
+          <w:sz w:val="20"/>
+          <w:szCs w:val="14"/>
+        </w:rPr>
+        <w:fldChar w:fldCharType="separate"/>
+      </w:r>
+      <w:r>
+        <w:rPr>
+          <w:noProof/>
+          <w:color w:val="000000" w:themeColor="text1"/>
+          <w:sz w:val="20"/>
+          <w:szCs w:val="14"/>
+        </w:rPr>
+        <w:t>8</w:t>
+      </w:r>
+      <w:r>
+        <w:rPr>
+          <w:color w:val="000000" w:themeColor="text1"/>
+          <w:sz w:val="20"/>
+          <w:szCs w:val="14"/>
+        </w:rPr>
+        <w:fldChar w:fldCharType="end"/>
+      </w:r>
+      <w:r>
+        <w:rPr>
+          <w:color w:val="000000" w:themeColor="text1"/>
+          <w:sz w:val="20"/>
+          <w:szCs w:val="14"/>
+        </w:rPr>
+        <w:t xml:space="preserve"> pav. </w:t>
+      </w:r>
+      <w:r>
+        <w:rPr>
+          <w:color w:val="000000" w:themeColor="text1"/>
+          <w:sz w:val="20"/>
+          <w:szCs w:val="14"/>
+        </w:rPr>
+        <w:t>Judėjimo funkcijos</w:t>
+      </w:r>
+    </w:p>
+    <w:p>
+      <w:pPr>
+        <w:keepNext/>
+        <w:jc w:val="center"/>
+      </w:pPr>
+      <w:r>
+        <w:rPr>
+          <w:noProof/>
+        </w:rPr>
+        <w:lastRenderedPageBreak/>
+        <w:drawing>
+          <wp:inline distT="0" distB="0" distL="0" distR="0" wp14:anchorId="570AF474" wp14:editId="3449AC82">
+            <wp:extent cx="4994910" cy="2332066"/>
+            <wp:effectExtent l="0" t="0" r="0" b="0"/>
+            <wp:docPr id="9" name="Picture 9"/>
+            <wp:cNvGraphicFramePr>
+              <a:graphicFrameLocks xmlns:a="http://schemas.openxmlformats.org/drawingml/2006/main" noChangeAspect="1"/>
+            </wp:cNvGraphicFramePr>
+            <a:graphic xmlns:a="http://schemas.openxmlformats.org/drawingml/2006/main">
+              <a:graphicData uri="http://schemas.openxmlformats.org/drawingml/2006/picture">
+                <pic:pic xmlns:pic="http://schemas.openxmlformats.org/drawingml/2006/picture">
+                  <pic:nvPicPr>
+                    <pic:cNvPr id="1" name=""/>
+                    <pic:cNvPicPr/>
+                  </pic:nvPicPr>
+                  <pic:blipFill>
+                    <a:blip r:embed="rId19"/>
+                    <a:stretch>
+                      <a:fillRect/>
+                    </a:stretch>
+                  </pic:blipFill>
+                  <pic:spPr>
+                    <a:xfrm>
+                      <a:off x="0" y="0"/>
+                      <a:ext cx="5052039" cy="2358739"/>
+                    </a:xfrm>
+                    <a:prstGeom prst="rect">
+                      <a:avLst/>
+                    </a:prstGeom>
+                  </pic:spPr>
+                </pic:pic>
+              </a:graphicData>
+            </a:graphic>
+          </wp:inline>
+        </w:drawing>
+      </w:r>
+    </w:p>
+    <w:p>
+      <w:pPr>
+        <w:pStyle w:val="Caption"/>
+        <w:jc w:val="center"/>
+        <w:rPr>
+          <w:color w:val="000000" w:themeColor="text1"/>
+          <w:sz w:val="20"/>
+          <w:szCs w:val="14"/>
+        </w:rPr>
+      </w:pPr>
+      <w:r>
+        <w:rPr>
+          <w:color w:val="000000" w:themeColor="text1"/>
+          <w:sz w:val="20"/>
+          <w:szCs w:val="14"/>
+        </w:rPr>
+        <w:fldChar w:fldCharType="begin"/>
+      </w:r>
+      <w:r>
+        <w:rPr>
+          <w:color w:val="000000" w:themeColor="text1"/>
+          <w:sz w:val="20"/>
+          <w:szCs w:val="14"/>
+        </w:rPr>
+        <w:instrText xml:space="preserve"> SEQ pav. \* ARABIC </w:instrText>
+      </w:r>
+      <w:r>
+        <w:rPr>
+          <w:color w:val="000000" w:themeColor="text1"/>
+          <w:sz w:val="20"/>
+          <w:szCs w:val="14"/>
+        </w:rPr>
+        <w:fldChar w:fldCharType="separate"/>
+      </w:r>
+      <w:r>
+        <w:rPr>
+          <w:noProof/>
+          <w:color w:val="000000" w:themeColor="text1"/>
+          <w:sz w:val="20"/>
+          <w:szCs w:val="14"/>
+        </w:rPr>
+        <w:t>9</w:t>
+      </w:r>
+      <w:r>
+        <w:rPr>
+          <w:color w:val="000000" w:themeColor="text1"/>
+          <w:sz w:val="20"/>
+          <w:szCs w:val="14"/>
+        </w:rPr>
+        <w:fldChar w:fldCharType="end"/>
+      </w:r>
+      <w:r>
+        <w:rPr>
+          <w:color w:val="000000" w:themeColor="text1"/>
+          <w:sz w:val="20"/>
+          <w:szCs w:val="14"/>
+        </w:rPr>
+        <w:t xml:space="preserve"> </w:t>
+      </w:r>
+      <w:r>
+        <w:rPr>
+          <w:color w:val="000000" w:themeColor="text1"/>
+          <w:sz w:val="20"/>
+          <w:szCs w:val="14"/>
+        </w:rPr>
+        <w:t xml:space="preserve">pav. </w:t>
+      </w:r>
+      <w:r>
+        <w:rPr>
+          <w:color w:val="000000" w:themeColor="text1"/>
+          <w:sz w:val="20"/>
+          <w:szCs w:val="14"/>
+        </w:rPr>
+        <w:t>Orientavimosi funkcijos</w:t>
+      </w:r>
+    </w:p>
+    <w:p>
+      <w:pPr>
+        <w:keepNext/>
+        <w:jc w:val="center"/>
+      </w:pPr>
+      <w:r>
+        <w:rPr>
+          <w:noProof/>
+        </w:rPr>
+        <w:drawing>
+          <wp:inline distT="0" distB="0" distL="0" distR="0" wp14:anchorId="090ED9E1" wp14:editId="19C94BC1">
+            <wp:extent cx="2209800" cy="1076325"/>
+            <wp:effectExtent l="0" t="0" r="0" b="9525"/>
+            <wp:docPr id="10" name="Picture 10"/>
+            <wp:cNvGraphicFramePr>
+              <a:graphicFrameLocks xmlns:a="http://schemas.openxmlformats.org/drawingml/2006/main" noChangeAspect="1"/>
+            </wp:cNvGraphicFramePr>
+            <a:graphic xmlns:a="http://schemas.openxmlformats.org/drawingml/2006/main">
+              <a:graphicData uri="http://schemas.openxmlformats.org/drawingml/2006/picture">
+                <pic:pic xmlns:pic="http://schemas.openxmlformats.org/drawingml/2006/picture">
+                  <pic:nvPicPr>
+                    <pic:cNvPr id="1" name=""/>
+                    <pic:cNvPicPr/>
+                  </pic:nvPicPr>
+                  <pic:blipFill>
+                    <a:blip r:embed="rId20"/>
+                    <a:stretch>
+                      <a:fillRect/>
+                    </a:stretch>
+                  </pic:blipFill>
+                  <pic:spPr>
+                    <a:xfrm>
+                      <a:off x="0" y="0"/>
+                      <a:ext cx="2209800" cy="1076325"/>
+                    </a:xfrm>
+                    <a:prstGeom prst="rect">
+                      <a:avLst/>
+                    </a:prstGeom>
+                  </pic:spPr>
+                </pic:pic>
+              </a:graphicData>
+            </a:graphic>
+          </wp:inline>
+        </w:drawing>
+      </w:r>
+    </w:p>
+    <w:p>
+      <w:pPr>
+        <w:pStyle w:val="Caption"/>
+        <w:jc w:val="center"/>
+        <w:rPr>
+          <w:color w:val="000000" w:themeColor="text1"/>
+          <w:sz w:val="20"/>
+          <w:szCs w:val="14"/>
+        </w:rPr>
+      </w:pPr>
+      <w:r>
+        <w:rPr>
+          <w:color w:val="000000" w:themeColor="text1"/>
+          <w:sz w:val="20"/>
+          <w:szCs w:val="14"/>
+        </w:rPr>
+        <w:fldChar w:fldCharType="begin"/>
+      </w:r>
+      <w:r>
+        <w:rPr>
+          <w:color w:val="000000" w:themeColor="text1"/>
+          <w:sz w:val="20"/>
+          <w:szCs w:val="14"/>
+        </w:rPr>
+        <w:instrText xml:space="preserve"> SEQ pav. \* ARABIC </w:instrText>
+      </w:r>
+      <w:r>
+        <w:rPr>
+          <w:color w:val="000000" w:themeColor="text1"/>
+          <w:sz w:val="20"/>
+          <w:szCs w:val="14"/>
+        </w:rPr>
+        <w:fldChar w:fldCharType="separate"/>
+      </w:r>
+      <w:r>
+        <w:rPr>
+          <w:noProof/>
+          <w:color w:val="000000" w:themeColor="text1"/>
+          <w:sz w:val="20"/>
+          <w:szCs w:val="14"/>
+        </w:rPr>
+        <w:t>10</w:t>
+      </w:r>
+      <w:r>
+        <w:rPr>
+          <w:color w:val="000000" w:themeColor="text1"/>
+          <w:sz w:val="20"/>
+          <w:szCs w:val="14"/>
+        </w:rPr>
+        <w:fldChar w:fldCharType="end"/>
+      </w:r>
+      <w:r>
+        <w:rPr>
+          <w:color w:val="000000" w:themeColor="text1"/>
+          <w:sz w:val="20"/>
+          <w:szCs w:val="14"/>
+        </w:rPr>
+        <w:t xml:space="preserve"> </w:t>
+      </w:r>
+      <w:r>
+        <w:rPr>
+          <w:color w:val="000000" w:themeColor="text1"/>
+          <w:sz w:val="20"/>
+          <w:szCs w:val="14"/>
+        </w:rPr>
+        <w:t xml:space="preserve">pav. </w:t>
+      </w:r>
+      <w:r>
+        <w:rPr>
+          <w:color w:val="000000" w:themeColor="text1"/>
+          <w:sz w:val="20"/>
+          <w:szCs w:val="14"/>
+        </w:rPr>
+        <w:t>Kampo normalizacija</w:t>
+      </w:r>
+    </w:p>
+    <w:p>
+      <w:pPr>
+        <w:keepNext/>
+        <w:jc w:val="center"/>
+      </w:pPr>
+      <w:r>
+        <w:rPr>
+          <w:noProof/>
+        </w:rPr>
+        <w:drawing>
+          <wp:inline distT="0" distB="0" distL="0" distR="0" wp14:anchorId="2D0994B5" wp14:editId="26ED6782">
+            <wp:extent cx="4391025" cy="3696285"/>
+            <wp:effectExtent l="0" t="0" r="0" b="0"/>
+            <wp:docPr id="13" name="Picture 13"/>
+            <wp:cNvGraphicFramePr>
+              <a:graphicFrameLocks xmlns:a="http://schemas.openxmlformats.org/drawingml/2006/main" noChangeAspect="1"/>
+            </wp:cNvGraphicFramePr>
+            <a:graphic xmlns:a="http://schemas.openxmlformats.org/drawingml/2006/main">
+              <a:graphicData uri="http://schemas.openxmlformats.org/drawingml/2006/picture">
+                <pic:pic xmlns:pic="http://schemas.openxmlformats.org/drawingml/2006/picture">
+                  <pic:nvPicPr>
+                    <pic:cNvPr id="1" name=""/>
+                    <pic:cNvPicPr/>
+                  </pic:nvPicPr>
+                  <pic:blipFill>
+                    <a:blip r:embed="rId21"/>
+                    <a:stretch>
+                      <a:fillRect/>
+                    </a:stretch>
+                  </pic:blipFill>
+                  <pic:spPr>
+                    <a:xfrm>
+                      <a:off x="0" y="0"/>
+                      <a:ext cx="4424147" cy="3724166"/>
+                    </a:xfrm>
+                    <a:prstGeom prst="rect">
+                      <a:avLst/>
+                    </a:prstGeom>
+                  </pic:spPr>
+                </pic:pic>
+              </a:graphicData>
+            </a:graphic>
+          </wp:inline>
+        </w:drawing>
+      </w:r>
+    </w:p>
+    <w:p>
+      <w:pPr>
+        <w:pStyle w:val="Caption"/>
+        <w:jc w:val="center"/>
+        <w:rPr>
+          <w:color w:val="000000" w:themeColor="text1"/>
+          <w:sz w:val="20"/>
+          <w:szCs w:val="14"/>
+        </w:rPr>
+      </w:pPr>
+      <w:r>
+        <w:rPr>
+          <w:color w:val="000000" w:themeColor="text1"/>
+          <w:sz w:val="20"/>
+          <w:szCs w:val="14"/>
+        </w:rPr>
+        <w:fldChar w:fldCharType="begin"/>
+      </w:r>
+      <w:r>
+        <w:rPr>
+          <w:color w:val="000000" w:themeColor="text1"/>
+          <w:sz w:val="20"/>
+          <w:szCs w:val="14"/>
+        </w:rPr>
+        <w:instrText xml:space="preserve"> SEQ pav. \* ARABIC </w:instrText>
+      </w:r>
+      <w:r>
+        <w:rPr>
+          <w:color w:val="000000" w:themeColor="text1"/>
+          <w:sz w:val="20"/>
+          <w:szCs w:val="14"/>
+        </w:rPr>
+        <w:fldChar w:fldCharType="separate"/>
+      </w:r>
+      <w:r>
+        <w:rPr>
+          <w:noProof/>
+          <w:color w:val="000000" w:themeColor="text1"/>
+          <w:sz w:val="20"/>
+          <w:szCs w:val="14"/>
+        </w:rPr>
+        <w:t>11</w:t>
+      </w:r>
+      <w:r>
+        <w:rPr>
+          <w:color w:val="000000" w:themeColor="text1"/>
+          <w:sz w:val="20"/>
+          <w:szCs w:val="14"/>
+        </w:rPr>
+        <w:fldChar w:fldCharType="end"/>
+      </w:r>
+      <w:r>
+        <w:rPr>
+          <w:color w:val="000000" w:themeColor="text1"/>
+          <w:sz w:val="20"/>
+          <w:szCs w:val="14"/>
+        </w:rPr>
+        <w:t xml:space="preserve"> pav. </w:t>
+      </w:r>
+      <w:r>
+        <w:rPr>
+          <w:color w:val="000000" w:themeColor="text1"/>
+          <w:sz w:val="20"/>
+          <w:szCs w:val="14"/>
+        </w:rPr>
+        <w:t>Sukimosi iki tam tikro kampobei norimo kampo gavimo  funkcijos</w:t>
+      </w:r>
+    </w:p>
+    <w:p>
+      <w:pPr>
+        <w:keepNext/>
+        <w:jc w:val="center"/>
+      </w:pPr>
+      <w:r>
+        <w:rPr>
+          <w:noProof/>
+        </w:rPr>
+        <w:lastRenderedPageBreak/>
+        <w:drawing>
+          <wp:inline distT="0" distB="0" distL="0" distR="0" wp14:anchorId="6D99E0F8" wp14:editId="02D080A6">
+            <wp:extent cx="5629275" cy="2619743"/>
+            <wp:effectExtent l="0" t="0" r="0" b="9525"/>
+            <wp:docPr id="14" name="Picture 14"/>
+            <wp:cNvGraphicFramePr>
+              <a:graphicFrameLocks xmlns:a="http://schemas.openxmlformats.org/drawingml/2006/main" noChangeAspect="1"/>
+            </wp:cNvGraphicFramePr>
+            <a:graphic xmlns:a="http://schemas.openxmlformats.org/drawingml/2006/main">
+              <a:graphicData uri="http://schemas.openxmlformats.org/drawingml/2006/picture">
+                <pic:pic xmlns:pic="http://schemas.openxmlformats.org/drawingml/2006/picture">
+                  <pic:nvPicPr>
+                    <pic:cNvPr id="1" name=""/>
+                    <pic:cNvPicPr/>
+                  </pic:nvPicPr>
+                  <pic:blipFill>
+                    <a:blip r:embed="rId22"/>
+                    <a:stretch>
+                      <a:fillRect/>
+                    </a:stretch>
+                  </pic:blipFill>
+                  <pic:spPr>
+                    <a:xfrm>
+                      <a:off x="0" y="0"/>
+                      <a:ext cx="5637123" cy="2623395"/>
+                    </a:xfrm>
+                    <a:prstGeom prst="rect">
+                      <a:avLst/>
+                    </a:prstGeom>
+                  </pic:spPr>
+                </pic:pic>
+              </a:graphicData>
+            </a:graphic>
+          </wp:inline>
+        </w:drawing>
+      </w:r>
+    </w:p>
+    <w:p>
+      <w:pPr>
+        <w:pStyle w:val="Caption"/>
+        <w:jc w:val="center"/>
+        <w:rPr>
+          <w:color w:val="000000" w:themeColor="text1"/>
+          <w:sz w:val="20"/>
+          <w:szCs w:val="14"/>
+        </w:rPr>
+      </w:pPr>
+      <w:r>
+        <w:rPr>
+          <w:color w:val="000000" w:themeColor="text1"/>
+          <w:sz w:val="20"/>
+          <w:szCs w:val="14"/>
+        </w:rPr>
+        <w:fldChar w:fldCharType="begin"/>
+      </w:r>
+      <w:r>
+        <w:rPr>
+          <w:color w:val="000000" w:themeColor="text1"/>
+          <w:sz w:val="20"/>
+          <w:szCs w:val="14"/>
+        </w:rPr>
+        <w:instrText xml:space="preserve"> SEQ pav. \* ARABIC </w:instrText>
+      </w:r>
+      <w:r>
+        <w:rPr>
+          <w:color w:val="000000" w:themeColor="text1"/>
+          <w:sz w:val="20"/>
+          <w:szCs w:val="14"/>
+        </w:rPr>
+        <w:fldChar w:fldCharType="separate"/>
+      </w:r>
+      <w:r>
+        <w:rPr>
+          <w:color w:val="000000" w:themeColor="text1"/>
+          <w:sz w:val="20"/>
+          <w:szCs w:val="14"/>
+        </w:rPr>
+        <w:t>12</w:t>
+      </w:r>
+      <w:r>
+        <w:rPr>
+          <w:color w:val="000000" w:themeColor="text1"/>
+          <w:sz w:val="20"/>
+          <w:szCs w:val="14"/>
+        </w:rPr>
+        <w:fldChar w:fldCharType="end"/>
+      </w:r>
+      <w:r>
+        <w:rPr>
+          <w:color w:val="000000" w:themeColor="text1"/>
+          <w:sz w:val="20"/>
+          <w:szCs w:val="14"/>
+        </w:rPr>
+        <w:t xml:space="preserve"> </w:t>
+      </w:r>
+      <w:r>
+        <w:rPr>
+          <w:color w:val="000000" w:themeColor="text1"/>
+          <w:sz w:val="20"/>
+          <w:szCs w:val="14"/>
+        </w:rPr>
+        <w:t xml:space="preserve">pav. </w:t>
+      </w:r>
+      <w:r>
+        <w:rPr>
+          <w:color w:val="000000" w:themeColor="text1"/>
+          <w:sz w:val="20"/>
+          <w:szCs w:val="14"/>
+        </w:rPr>
+        <w:t>Sukimosi link taško funkcija</w:t>
+      </w:r>
+    </w:p>
     <w:p/>
     <w:p>
       <w:pPr>
@@ -2378,7 +3292,6 @@
       <w:bookmarkStart w:id="14" w:name="_Toc58146819"/>
       <w:bookmarkStart w:id="15" w:name="_Toc58313692"/>
       <w:r>
-        <w:lastRenderedPageBreak/>
         <w:t>Roboto valdymo eksperimentinis tyrimas</w:t>
       </w:r>
       <w:bookmarkEnd w:id="14"/>
@@ -2524,20 +3437,19 @@
     <w:bookmarkStart w:id="18" w:name="_Toc58313694" w:displacedByCustomXml="next"/>
     <w:sdt>
       <w:sdtPr>
+        <w:rPr>
+          <w:b w:val="0"/>
+          <w:snapToGrid/>
+          <w:kern w:val="0"/>
+          <w:sz w:val="24"/>
+        </w:rPr>
         <w:id w:val="1367102221"/>
         <w:docPartObj>
           <w:docPartGallery w:val="Bibliographies"/>
           <w:docPartUnique/>
         </w:docPartObj>
       </w:sdtPr>
-      <w:sdtEndPr>
-        <w:rPr>
-          <w:b w:val="0"/>
-          <w:snapToGrid/>
-          <w:kern w:val="0"/>
-          <w:sz w:val="24"/>
-        </w:rPr>
-      </w:sdtEndPr>
+      <w:sdtEndPr/>
       <w:sdtContent>
         <w:p>
           <w:pPr>
@@ -2550,17 +3462,16 @@
         </w:p>
         <w:sdt>
           <w:sdtPr>
-            <w:id w:val="111145805"/>
-            <w:bibliography/>
-          </w:sdtPr>
-          <w:sdtEndPr>
             <w:rPr>
               <w:b w:val="0"/>
               <w:snapToGrid/>
               <w:kern w:val="0"/>
               <w:sz w:val="24"/>
             </w:rPr>
-          </w:sdtEndPr>
+            <w:id w:val="111145805"/>
+            <w:bibliography/>
+          </w:sdtPr>
+          <w:sdtEndPr/>
           <w:sdtContent>
             <w:p>
               <w:pPr>
@@ -2679,7 +3590,7 @@
       </w:pPr>
     </w:p>
     <w:sectPr>
-      <w:footerReference w:type="first" r:id="rId17"/>
+      <w:footerReference w:type="first" r:id="rId23"/>
       <w:pgSz w:w="11906" w:h="16838"/>
       <w:pgMar w:top="851" w:right="567" w:bottom="851" w:left="1418" w:header="567" w:footer="567" w:gutter="0"/>
       <w:cols w:space="720"/>

</xml_diff>

<commit_message>
Ataskaitos patvarkymas ir ataskaitos pdf
</commit_message>
<xml_diff>
--- a/Ataskaita.docx
+++ b/Ataskaita.docx
@@ -1,6 +1,6 @@
 
 <file path=word/document.xml><?xml version="1.0" encoding="utf-8"?>
-<w:document xmlns:wpc="http://schemas.microsoft.com/office/word/2010/wordprocessingCanvas" xmlns:cx="http://schemas.microsoft.com/office/drawing/2014/chartex" xmlns:cx1="http://schemas.microsoft.com/office/drawing/2015/9/8/chartex" xmlns:cx2="http://schemas.microsoft.com/office/drawing/2015/10/21/chartex" xmlns:cx3="http://schemas.microsoft.com/office/drawing/2016/5/9/chartex" xmlns:cx4="http://schemas.microsoft.com/office/drawing/2016/5/10/chartex" xmlns:cx5="http://schemas.microsoft.com/office/drawing/2016/5/11/chartex" xmlns:cx6="http://schemas.microsoft.com/office/drawing/2016/5/12/chartex" xmlns:cx7="http://schemas.microsoft.com/office/drawing/2016/5/13/chartex" xmlns:cx8="http://schemas.microsoft.com/office/drawing/2016/5/14/chartex" xmlns:mc="http://schemas.openxmlformats.org/markup-compatibility/2006" xmlns:aink="http://schemas.microsoft.com/office/drawing/2016/ink" xmlns:am3d="http://schemas.microsoft.com/office/drawing/2017/model3d" xmlns:o="urn:schemas-microsoft-com:office:office" xmlns:r="http://schemas.openxmlformats.org/officeDocument/2006/relationships" xmlns:m="http://schemas.openxmlformats.org/officeDocument/2006/math" xmlns:v="urn:schemas-microsoft-com:vml" xmlns:wp14="http://schemas.microsoft.com/office/word/2010/wordprocessingDrawing" xmlns:wp="http://schemas.openxmlformats.org/drawingml/2006/wordprocessingDrawing" xmlns:w10="urn:schemas-microsoft-com:office:word" xmlns:w="http://schemas.openxmlformats.org/wordprocessingml/2006/main" xmlns:w14="http://schemas.microsoft.com/office/word/2010/wordml" xmlns:w15="http://schemas.microsoft.com/office/word/2012/wordml" xmlns:w16cid="http://schemas.microsoft.com/office/word/2016/wordml/cid" xmlns:w16se="http://schemas.microsoft.com/office/word/2015/wordml/symex" xmlns:wpg="http://schemas.microsoft.com/office/word/2010/wordprocessingGroup" xmlns:wpi="http://schemas.microsoft.com/office/word/2010/wordprocessingInk" xmlns:wne="http://schemas.microsoft.com/office/word/2006/wordml" xmlns:wps="http://schemas.microsoft.com/office/word/2010/wordprocessingShape" mc:Ignorable="w14 w15 w16se w16cid wp14">
+<w:document xmlns:wpc="http://schemas.microsoft.com/office/word/2010/wordprocessingCanvas" xmlns:cx="http://schemas.microsoft.com/office/drawing/2014/chartex" xmlns:cx1="http://schemas.microsoft.com/office/drawing/2015/9/8/chartex" xmlns:cx2="http://schemas.microsoft.com/office/drawing/2015/10/21/chartex" xmlns:cx3="http://schemas.microsoft.com/office/drawing/2016/5/9/chartex" xmlns:cx4="http://schemas.microsoft.com/office/drawing/2016/5/10/chartex" xmlns:cx5="http://schemas.microsoft.com/office/drawing/2016/5/11/chartex" xmlns:cx6="http://schemas.microsoft.com/office/drawing/2016/5/12/chartex" xmlns:cx7="http://schemas.microsoft.com/office/drawing/2016/5/13/chartex" xmlns:cx8="http://schemas.microsoft.com/office/drawing/2016/5/14/chartex" xmlns:mc="http://schemas.openxmlformats.org/markup-compatibility/2006" xmlns:aink="http://schemas.microsoft.com/office/drawing/2016/ink" xmlns:am3d="http://schemas.microsoft.com/office/drawing/2017/model3d" xmlns:o="urn:schemas-microsoft-com:office:office" xmlns:r="http://schemas.openxmlformats.org/officeDocument/2006/relationships" xmlns:m="http://schemas.openxmlformats.org/officeDocument/2006/math" xmlns:v="urn:schemas-microsoft-com:vml" xmlns:wp14="http://schemas.microsoft.com/office/word/2010/wordprocessingDrawing" xmlns:wp="http://schemas.openxmlformats.org/drawingml/2006/wordprocessingDrawing" xmlns:w10="urn:schemas-microsoft-com:office:word" xmlns:w="http://schemas.openxmlformats.org/wordprocessingml/2006/main" xmlns:w14="http://schemas.microsoft.com/office/word/2010/wordml" xmlns:w15="http://schemas.microsoft.com/office/word/2012/wordml" xmlns:w16cex="http://schemas.microsoft.com/office/word/2018/wordml/cex" xmlns:w16cid="http://schemas.microsoft.com/office/word/2016/wordml/cid" xmlns:w16="http://schemas.microsoft.com/office/word/2018/wordml" xmlns:w16se="http://schemas.microsoft.com/office/word/2015/wordml/symex" xmlns:wpg="http://schemas.microsoft.com/office/word/2010/wordprocessingGroup" xmlns:wpi="http://schemas.microsoft.com/office/word/2010/wordprocessingInk" xmlns:wne="http://schemas.microsoft.com/office/word/2006/wordml" xmlns:wps="http://schemas.microsoft.com/office/word/2010/wordprocessingShape" mc:Ignorable="w14 w15 w16se w16cid w16 w16cex wp14">
   <w:body>
     <w:p>
       <w:pPr>
@@ -717,7 +717,7 @@
           <w:r>
             <w:fldChar w:fldCharType="separate"/>
           </w:r>
-          <w:hyperlink w:anchor="_Toc58313685" w:history="1">
+          <w:hyperlink w:anchor="_Toc58497228" w:history="1">
             <w:r>
               <w:rPr>
                 <w:rStyle w:val="Hyperlink"/>
@@ -744,7 +744,7 @@
                 <w:noProof/>
                 <w:webHidden/>
               </w:rPr>
-              <w:instrText xml:space="preserve"> PAGEREF _Toc58313685 \h </w:instrText>
+              <w:instrText xml:space="preserve"> PAGEREF _Toc58497228 \h </w:instrText>
             </w:r>
             <w:r>
               <w:rPr>
@@ -787,7 +787,7 @@
               <w:lang w:val="en-US"/>
             </w:rPr>
           </w:pPr>
-          <w:hyperlink w:anchor="_Toc58313686" w:history="1">
+          <w:hyperlink w:anchor="_Toc58497229" w:history="1">
             <w:r>
               <w:rPr>
                 <w:rStyle w:val="Hyperlink"/>
@@ -814,7 +814,7 @@
                 <w:noProof/>
                 <w:webHidden/>
               </w:rPr>
-              <w:instrText xml:space="preserve"> PAGEREF _Toc58313686 \h </w:instrText>
+              <w:instrText xml:space="preserve"> PAGEREF _Toc58497229 \h </w:instrText>
             </w:r>
             <w:r>
               <w:rPr>
@@ -857,7 +857,7 @@
               <w:lang w:val="en-US"/>
             </w:rPr>
           </w:pPr>
-          <w:hyperlink w:anchor="_Toc58313687" w:history="1">
+          <w:hyperlink w:anchor="_Toc58497230" w:history="1">
             <w:r>
               <w:rPr>
                 <w:rStyle w:val="Hyperlink"/>
@@ -884,7 +884,7 @@
                 <w:noProof/>
                 <w:webHidden/>
               </w:rPr>
-              <w:instrText xml:space="preserve"> PAGEREF _Toc58313687 \h </w:instrText>
+              <w:instrText xml:space="preserve"> PAGEREF _Toc58497230 \h </w:instrText>
             </w:r>
             <w:r>
               <w:rPr>
@@ -927,7 +927,7 @@
               <w:lang w:val="en-US"/>
             </w:rPr>
           </w:pPr>
-          <w:hyperlink w:anchor="_Toc58313688" w:history="1">
+          <w:hyperlink w:anchor="_Toc58497231" w:history="1">
             <w:r>
               <w:rPr>
                 <w:rStyle w:val="Hyperlink"/>
@@ -954,7 +954,7 @@
                 <w:noProof/>
                 <w:webHidden/>
               </w:rPr>
-              <w:instrText xml:space="preserve"> PAGEREF _Toc58313688 \h </w:instrText>
+              <w:instrText xml:space="preserve"> PAGEREF _Toc58497231 \h </w:instrText>
             </w:r>
             <w:r>
               <w:rPr>
@@ -997,7 +997,7 @@
               <w:lang w:val="en-US"/>
             </w:rPr>
           </w:pPr>
-          <w:hyperlink w:anchor="_Toc58313689" w:history="1">
+          <w:hyperlink w:anchor="_Toc58497232" w:history="1">
             <w:r>
               <w:rPr>
                 <w:rStyle w:val="Hyperlink"/>
@@ -1024,7 +1024,7 @@
                 <w:noProof/>
                 <w:webHidden/>
               </w:rPr>
-              <w:instrText xml:space="preserve"> PAGEREF _Toc58313689 \h </w:instrText>
+              <w:instrText xml:space="preserve"> PAGEREF _Toc58497232 \h </w:instrText>
             </w:r>
             <w:r>
               <w:rPr>
@@ -1067,7 +1067,7 @@
               <w:lang w:val="en-US"/>
             </w:rPr>
           </w:pPr>
-          <w:hyperlink w:anchor="_Toc58313690" w:history="1">
+          <w:hyperlink w:anchor="_Toc58497233" w:history="1">
             <w:r>
               <w:rPr>
                 <w:rStyle w:val="Hyperlink"/>
@@ -1094,77 +1094,7 @@
                 <w:noProof/>
                 <w:webHidden/>
               </w:rPr>
-              <w:instrText xml:space="preserve"> PAGEREF _Toc58313690 \h </w:instrText>
-            </w:r>
-            <w:r>
-              <w:rPr>
-                <w:noProof/>
-                <w:webHidden/>
-              </w:rPr>
-            </w:r>
-            <w:r>
-              <w:rPr>
-                <w:noProof/>
-                <w:webHidden/>
-              </w:rPr>
-              <w:fldChar w:fldCharType="separate"/>
-            </w:r>
-            <w:r>
-              <w:rPr>
-                <w:noProof/>
-                <w:webHidden/>
-              </w:rPr>
-              <w:t>5</w:t>
-            </w:r>
-            <w:r>
-              <w:rPr>
-                <w:noProof/>
-                <w:webHidden/>
-              </w:rPr>
-              <w:fldChar w:fldCharType="end"/>
-            </w:r>
-          </w:hyperlink>
-        </w:p>
-        <w:p>
-          <w:pPr>
-            <w:pStyle w:val="TOC1"/>
-            <w:rPr>
-              <w:rFonts w:asciiTheme="minorHAnsi" w:eastAsiaTheme="minorEastAsia" w:hAnsiTheme="minorHAnsi" w:cstheme="minorBidi"/>
-              <w:b w:val="0"/>
-              <w:noProof/>
-              <w:sz w:val="22"/>
-              <w:szCs w:val="22"/>
-              <w:lang w:val="en-US"/>
-            </w:rPr>
-          </w:pPr>
-          <w:hyperlink w:anchor="_Toc58313691" w:history="1">
-            <w:r>
-              <w:rPr>
-                <w:rStyle w:val="Hyperlink"/>
-                <w:noProof/>
-              </w:rPr>
-              <w:t>Roboto valdymo programa</w:t>
-            </w:r>
-            <w:r>
-              <w:rPr>
-                <w:noProof/>
-                <w:webHidden/>
-              </w:rPr>
-              <w:tab/>
-            </w:r>
-            <w:r>
-              <w:rPr>
-                <w:noProof/>
-                <w:webHidden/>
-              </w:rPr>
-              <w:fldChar w:fldCharType="begin"/>
-            </w:r>
-            <w:r>
-              <w:rPr>
-                <w:noProof/>
-                <w:webHidden/>
-              </w:rPr>
-              <w:instrText xml:space="preserve"> PAGEREF _Toc58313691 \h </w:instrText>
+              <w:instrText xml:space="preserve"> PAGEREF _Toc58497233 \h </w:instrText>
             </w:r>
             <w:r>
               <w:rPr>
@@ -1207,13 +1137,13 @@
               <w:lang w:val="en-US"/>
             </w:rPr>
           </w:pPr>
-          <w:hyperlink w:anchor="_Toc58313692" w:history="1">
+          <w:hyperlink w:anchor="_Toc58497234" w:history="1">
             <w:r>
               <w:rPr>
                 <w:rStyle w:val="Hyperlink"/>
                 <w:noProof/>
               </w:rPr>
-              <w:t>Roboto valdymo eksperimentinis tyrimas</w:t>
+              <w:t>Roboto valdymo programa</w:t>
             </w:r>
             <w:r>
               <w:rPr>
@@ -1234,7 +1164,7 @@
                 <w:noProof/>
                 <w:webHidden/>
               </w:rPr>
-              <w:instrText xml:space="preserve"> PAGEREF _Toc58313692 \h </w:instrText>
+              <w:instrText xml:space="preserve"> PAGEREF _Toc58497234 \h </w:instrText>
             </w:r>
             <w:r>
               <w:rPr>
@@ -1277,7 +1207,77 @@
               <w:lang w:val="en-US"/>
             </w:rPr>
           </w:pPr>
-          <w:hyperlink w:anchor="_Toc58313693" w:history="1">
+          <w:hyperlink w:anchor="_Toc58497235" w:history="1">
+            <w:r>
+              <w:rPr>
+                <w:rStyle w:val="Hyperlink"/>
+                <w:noProof/>
+              </w:rPr>
+              <w:t>Roboto valdymo eksperimentinis tyrimas</w:t>
+            </w:r>
+            <w:r>
+              <w:rPr>
+                <w:noProof/>
+                <w:webHidden/>
+              </w:rPr>
+              <w:tab/>
+            </w:r>
+            <w:r>
+              <w:rPr>
+                <w:noProof/>
+                <w:webHidden/>
+              </w:rPr>
+              <w:fldChar w:fldCharType="begin"/>
+            </w:r>
+            <w:r>
+              <w:rPr>
+                <w:noProof/>
+                <w:webHidden/>
+              </w:rPr>
+              <w:instrText xml:space="preserve"> PAGEREF _Toc58497235 \h </w:instrText>
+            </w:r>
+            <w:r>
+              <w:rPr>
+                <w:noProof/>
+                <w:webHidden/>
+              </w:rPr>
+            </w:r>
+            <w:r>
+              <w:rPr>
+                <w:noProof/>
+                <w:webHidden/>
+              </w:rPr>
+              <w:fldChar w:fldCharType="separate"/>
+            </w:r>
+            <w:r>
+              <w:rPr>
+                <w:noProof/>
+                <w:webHidden/>
+              </w:rPr>
+              <w:t>13</w:t>
+            </w:r>
+            <w:r>
+              <w:rPr>
+                <w:noProof/>
+                <w:webHidden/>
+              </w:rPr>
+              <w:fldChar w:fldCharType="end"/>
+            </w:r>
+          </w:hyperlink>
+        </w:p>
+        <w:p>
+          <w:pPr>
+            <w:pStyle w:val="TOC1"/>
+            <w:rPr>
+              <w:rFonts w:asciiTheme="minorHAnsi" w:eastAsiaTheme="minorEastAsia" w:hAnsiTheme="minorHAnsi" w:cstheme="minorBidi"/>
+              <w:b w:val="0"/>
+              <w:noProof/>
+              <w:sz w:val="22"/>
+              <w:szCs w:val="22"/>
+              <w:lang w:val="en-US"/>
+            </w:rPr>
+          </w:pPr>
+          <w:hyperlink w:anchor="_Toc58497236" w:history="1">
             <w:r>
               <w:rPr>
                 <w:rStyle w:val="Hyperlink"/>
@@ -1304,7 +1304,7 @@
                 <w:noProof/>
                 <w:webHidden/>
               </w:rPr>
-              <w:instrText xml:space="preserve"> PAGEREF _Toc58313693 \h </w:instrText>
+              <w:instrText xml:space="preserve"> PAGEREF _Toc58497236 \h </w:instrText>
             </w:r>
             <w:r>
               <w:rPr>
@@ -1324,7 +1324,7 @@
                 <w:noProof/>
                 <w:webHidden/>
               </w:rPr>
-              <w:t>7</w:t>
+              <w:t>14</w:t>
             </w:r>
             <w:r>
               <w:rPr>
@@ -1347,7 +1347,7 @@
               <w:lang w:val="en-US"/>
             </w:rPr>
           </w:pPr>
-          <w:hyperlink w:anchor="_Toc58313694" w:history="1">
+          <w:hyperlink w:anchor="_Toc58497237" w:history="1">
             <w:r>
               <w:rPr>
                 <w:rStyle w:val="Hyperlink"/>
@@ -1374,7 +1374,7 @@
                 <w:noProof/>
                 <w:webHidden/>
               </w:rPr>
-              <w:instrText xml:space="preserve"> PAGEREF _Toc58313694 \h </w:instrText>
+              <w:instrText xml:space="preserve"> PAGEREF _Toc58497237 \h </w:instrText>
             </w:r>
             <w:r>
               <w:rPr>
@@ -1394,7 +1394,7 @@
                 <w:noProof/>
                 <w:webHidden/>
               </w:rPr>
-              <w:t>8</w:t>
+              <w:t>15</w:t>
             </w:r>
             <w:r>
               <w:rPr>
@@ -1473,7 +1473,7 @@
         <w:fldChar w:fldCharType="end"/>
       </w:r>
       <w:bookmarkStart w:id="0" w:name="_Toc58146812"/>
-      <w:bookmarkStart w:id="1" w:name="_Toc58313685"/>
+      <w:bookmarkStart w:id="1" w:name="_Toc58497228"/>
       <w:r>
         <w:t>Užduotis</w:t>
       </w:r>
@@ -1499,7 +1499,7 @@
         <w:pStyle w:val="Heading1"/>
       </w:pPr>
       <w:bookmarkStart w:id="2" w:name="_Toc58146813"/>
-      <w:bookmarkStart w:id="3" w:name="_Toc58313686"/>
+      <w:bookmarkStart w:id="3" w:name="_Toc58497229"/>
       <w:r>
         <w:t>Užduoties analizė</w:t>
       </w:r>
@@ -1513,6 +1513,9 @@
       <w:r>
         <w:t>Roboto pradinis taškas yra toliau nuo labirinto ir jis turi pasiekti jo pradžią. Važiuoti tiesiai robotui nepavyks, nes tarp jo ir labirinto pradžios bus kliūčių. Kai robotas pasieks labirintą, jis jį turės įveikti ir pasiekti jo pabaigą.</w:t>
       </w:r>
+      <w:r>
+        <w:t xml:space="preserve"> Po labirinto, robotas važiuodamas link pabaigos apvažiuoja kliūtis BUG2 algoritmu.</w:t>
+      </w:r>
     </w:p>
     <w:p>
       <w:pPr>
@@ -1539,7 +1542,7 @@
         <w:pStyle w:val="Heading1"/>
       </w:pPr>
       <w:bookmarkStart w:id="4" w:name="_Toc58146814"/>
-      <w:bookmarkStart w:id="5" w:name="_Toc58313687"/>
+      <w:bookmarkStart w:id="5" w:name="_Toc58497230"/>
       <w:r>
         <w:t>Roboto aprašymas</w:t>
       </w:r>
@@ -1897,7 +1900,7 @@
         <w:pStyle w:val="Heading1"/>
       </w:pPr>
       <w:bookmarkStart w:id="6" w:name="_Toc58146815"/>
-      <w:bookmarkStart w:id="7" w:name="_Toc58313688"/>
+      <w:bookmarkStart w:id="7" w:name="_Toc58497231"/>
       <w:r>
         <w:lastRenderedPageBreak/>
         <w:t>Roboto valdymo architektūra</w:t>
@@ -1962,7 +1965,7 @@
         <w:pStyle w:val="Heading1"/>
       </w:pPr>
       <w:bookmarkStart w:id="8" w:name="_Toc58146816"/>
-      <w:bookmarkStart w:id="9" w:name="_Toc58313689"/>
+      <w:bookmarkStart w:id="9" w:name="_Toc58497232"/>
       <w:r>
         <w:t>Roboto valdymo algoritmas</w:t>
       </w:r>
@@ -2234,7 +2237,37 @@
         <w:ind w:firstLine="0"/>
       </w:pPr>
       <w:r>
-        <w:t xml:space="preserve">Įveikęs labirintą robotas toliau kliūtis apvažiuoja BUG2 algoritmu. Panašiai kaip ir BUG0 algoritmu pirmiausiai robotas važiuoja tiesiai link tikslo pozicijos. Aptikęs kliūtį ją apvažiuoja sukdamas į kairę ir važiuoja tol kol priartėja prie tikslo linijos (tikslo linija - nuo pradžios taško iki tikslo taško įsivaizduojama linija). Toliau </w:t>
+        <w:t>Įveikęs labirintą</w:t>
+      </w:r>
+      <w:r>
+        <w:t>,</w:t>
+      </w:r>
+      <w:r>
+        <w:t xml:space="preserve"> robotas toliau kliūtis apvažiuoja BUG2 algoritmu. Panašiai kaip ir BUG0 algoritm</w:t>
+      </w:r>
+      <w:r>
+        <w:t>as,</w:t>
+      </w:r>
+      <w:r>
+        <w:t xml:space="preserve"> pirmiausiai</w:t>
+      </w:r>
+      <w:r>
+        <w:t>,</w:t>
+      </w:r>
+      <w:r>
+        <w:t xml:space="preserve"> robotas važiuoja tiesiai link tikslo pozicijos. Aptikęs kliūtį</w:t>
+      </w:r>
+      <w:r>
+        <w:t>,</w:t>
+      </w:r>
+      <w:r>
+        <w:t xml:space="preserve"> ją apvažiuoja sukdamas į kairę ir važiuoja tol</w:t>
+      </w:r>
+      <w:r>
+        <w:t>,</w:t>
+      </w:r>
+      <w:r>
+        <w:t xml:space="preserve"> kol priartėja prie tikslo linijos (tikslo linija - nuo pradžios taško iki tikslo taško įsivaizduojama linija). Toliau </w:t>
       </w:r>
       <w:r>
         <w:t xml:space="preserve">vėl kartojamas algoritmas. </w:t>
@@ -2367,7 +2400,7 @@
         <w:pStyle w:val="Heading1"/>
       </w:pPr>
       <w:bookmarkStart w:id="10" w:name="_Toc58146817"/>
-      <w:bookmarkStart w:id="11" w:name="_Toc58313690"/>
+      <w:bookmarkStart w:id="11" w:name="_Toc58497233"/>
       <w:r>
         <w:t>Roboto modeliavimo rezultatai</w:t>
       </w:r>
@@ -2453,7 +2486,6 @@
         <w:ind w:firstLine="0"/>
         <w:jc w:val="center"/>
       </w:pPr>
-      <w:bookmarkStart w:id="12" w:name="_GoBack"/>
       <w:r>
         <w:rPr>
           <w:noProof/>
@@ -2500,10 +2532,9 @@
           </wp:inline>
         </w:drawing>
       </w:r>
-      <w:bookmarkEnd w:id="12"/>
-    </w:p>
-    <w:bookmarkStart w:id="13" w:name="_Ref58494803"/>
-    <w:bookmarkStart w:id="14" w:name="_Ref58494795"/>
+    </w:p>
+    <w:bookmarkStart w:id="12" w:name="_Ref58494803"/>
+    <w:bookmarkStart w:id="13" w:name="_Ref58494795"/>
     <w:p>
       <w:pPr>
         <w:pStyle w:val="Caption"/>
@@ -2563,37 +2594,37 @@
         </w:rPr>
         <w:t xml:space="preserve"> pav.</w:t>
       </w:r>
+      <w:bookmarkEnd w:id="12"/>
+      <w:r>
+        <w:rPr>
+          <w:color w:val="000000" w:themeColor="text1"/>
+          <w:sz w:val="20"/>
+          <w:szCs w:val="14"/>
+        </w:rPr>
+        <w:t xml:space="preserve"> </w:t>
+      </w:r>
+      <w:r>
+        <w:rPr>
+          <w:color w:val="000000" w:themeColor="text1"/>
+          <w:sz w:val="20"/>
+          <w:szCs w:val="14"/>
+        </w:rPr>
+        <w:t>Simuliacijos rezultatai</w:t>
+      </w:r>
       <w:bookmarkEnd w:id="13"/>
-      <w:r>
-        <w:rPr>
-          <w:color w:val="000000" w:themeColor="text1"/>
-          <w:sz w:val="20"/>
-          <w:szCs w:val="14"/>
-        </w:rPr>
-        <w:t xml:space="preserve"> </w:t>
-      </w:r>
-      <w:r>
-        <w:rPr>
-          <w:color w:val="000000" w:themeColor="text1"/>
-          <w:sz w:val="20"/>
-          <w:szCs w:val="14"/>
-        </w:rPr>
-        <w:t>Simuliacijos rezultatai</w:t>
-      </w:r>
-      <w:bookmarkEnd w:id="14"/>
     </w:p>
     <w:p>
       <w:pPr>
         <w:pStyle w:val="Heading1"/>
       </w:pPr>
-      <w:bookmarkStart w:id="15" w:name="_Toc58146818"/>
-      <w:bookmarkStart w:id="16" w:name="_Toc58313691"/>
+      <w:bookmarkStart w:id="14" w:name="_Toc58146818"/>
+      <w:bookmarkStart w:id="15" w:name="_Toc58497234"/>
       <w:r>
         <w:lastRenderedPageBreak/>
         <w:t>Roboto valdymo programa</w:t>
       </w:r>
+      <w:bookmarkEnd w:id="14"/>
       <w:bookmarkEnd w:id="15"/>
-      <w:bookmarkEnd w:id="16"/>
     </w:p>
     <w:p>
       <w:pPr>
@@ -2810,7 +2841,26 @@
         <w:t>turn90Degrees</w:t>
       </w:r>
       <w:r>
-        <w:t xml:space="preserve"> funkcija (16 pav.) naudojama labirinte, kad robotukas suktųsi pagal ašis ir nenukryptų nuo sienų. Labirinto įveikimo algoritmas pagal dešinės rankos taisyklę pateiktas 17 pav. Yra skaičiuojamas atstumas kuris yra iki tikslo linijos (18 pav.). Jis yra naudojamas bug2 algoritme, kuris parodytas 19 pav. Pagrindinis kodas, kuris yra atsakingas už algoritmų valdymą, pateiktas 20 pav.</w:t>
+        <w:t xml:space="preserve"> funkcija (16 pav.) naudojama labirinte, kad robotukas suktųsi pagal ašis ir nenukryptų nuo sienų. Labirinto įveikimo algoritmas pagal dešinės rankos taisyklę pateiktas 17 pav. </w:t>
+      </w:r>
+      <w:r>
+        <w:rPr>
+          <w:i/>
+          <w:iCs/>
+        </w:rPr>
+        <w:t xml:space="preserve">distanceToLine </w:t>
+      </w:r>
+      <w:r>
+        <w:t>funkcijoje yra</w:t>
+      </w:r>
+      <w:r>
+        <w:t xml:space="preserve"> skaičiuojamas atstumas</w:t>
+      </w:r>
+      <w:r>
+        <w:t xml:space="preserve"> </w:t>
+      </w:r>
+      <w:r>
+        <w:t>iki tikslo linijos (18 pav.). Jis yra naudojamas bug2 algoritme, kuris parodytas 19 pav. Pagrindinis kodas, kuris yra atsakingas už algoritmų valdymą, pateiktas 20 pav.</w:t>
       </w:r>
     </w:p>
     <w:p>
@@ -2830,6 +2880,9 @@
         </w:rPr>
       </w:pPr>
       <w:r>
+        <w:rPr>
+          <w:noProof/>
+        </w:rPr>
         <w:drawing>
           <wp:inline distT="0" distB="0" distL="0" distR="0" wp14:anchorId="72451E07" wp14:editId="609DF6DD">
             <wp:extent cx="5943600" cy="2532380"/>
@@ -2921,7 +2974,7 @@
           <w:sz w:val="20"/>
           <w:szCs w:val="14"/>
         </w:rPr>
-        <w:t>7</w:t>
+        <w:t>8</w:t>
       </w:r>
       <w:r>
         <w:rPr>
@@ -2954,6 +3007,9 @@
         <w:jc w:val="center"/>
       </w:pPr>
       <w:r>
+        <w:rPr>
+          <w:noProof/>
+        </w:rPr>
         <w:lastRenderedPageBreak/>
         <w:drawing>
           <wp:inline distT="0" distB="0" distL="0" distR="0" wp14:anchorId="27147419" wp14:editId="56B6A791">
@@ -3046,7 +3102,7 @@
           <w:sz w:val="20"/>
           <w:szCs w:val="14"/>
         </w:rPr>
-        <w:t>8</w:t>
+        <w:t>9</w:t>
       </w:r>
       <w:r>
         <w:rPr>
@@ -3079,6 +3135,9 @@
         <w:jc w:val="center"/>
       </w:pPr>
       <w:r>
+        <w:rPr>
+          <w:noProof/>
+        </w:rPr>
         <w:drawing>
           <wp:inline distT="0" distB="0" distL="0" distR="0" wp14:anchorId="38474044" wp14:editId="20793B55">
             <wp:extent cx="5943600" cy="3566160"/>
@@ -3170,7 +3229,7 @@
           <w:sz w:val="20"/>
           <w:szCs w:val="14"/>
         </w:rPr>
-        <w:t>9</w:t>
+        <w:t>10</w:t>
       </w:r>
       <w:r>
         <w:rPr>
@@ -3211,6 +3270,9 @@
         <w:jc w:val="center"/>
       </w:pPr>
       <w:r>
+        <w:rPr>
+          <w:noProof/>
+        </w:rPr>
         <w:lastRenderedPageBreak/>
         <w:drawing>
           <wp:inline distT="0" distB="0" distL="0" distR="0" wp14:anchorId="65E6026B" wp14:editId="43F7BB35">
@@ -3303,7 +3365,7 @@
           <w:sz w:val="20"/>
           <w:szCs w:val="14"/>
         </w:rPr>
-        <w:t>10</w:t>
+        <w:t>11</w:t>
       </w:r>
       <w:r>
         <w:rPr>
@@ -3344,6 +3406,9 @@
         <w:jc w:val="center"/>
       </w:pPr>
       <w:r>
+        <w:rPr>
+          <w:noProof/>
+        </w:rPr>
         <w:drawing>
           <wp:inline distT="0" distB="0" distL="0" distR="0" wp14:anchorId="11D5AF28" wp14:editId="4DAD4F46">
             <wp:extent cx="5943600" cy="3224530"/>
@@ -3435,7 +3500,7 @@
           <w:sz w:val="20"/>
           <w:szCs w:val="14"/>
         </w:rPr>
-        <w:t>11</w:t>
+        <w:t>12</w:t>
       </w:r>
       <w:r>
         <w:rPr>
@@ -3468,6 +3533,9 @@
         <w:jc w:val="center"/>
       </w:pPr>
       <w:r>
+        <w:rPr>
+          <w:noProof/>
+        </w:rPr>
         <w:drawing>
           <wp:inline distT="0" distB="0" distL="0" distR="0" wp14:anchorId="0CC6FDAF" wp14:editId="48FEE077">
             <wp:extent cx="5943600" cy="1725295"/>
@@ -3559,7 +3627,7 @@
           <w:sz w:val="20"/>
           <w:szCs w:val="14"/>
         </w:rPr>
-        <w:t>12</w:t>
+        <w:t>13</w:t>
       </w:r>
       <w:r>
         <w:rPr>
@@ -3600,6 +3668,9 @@
         <w:jc w:val="center"/>
       </w:pPr>
       <w:r>
+        <w:rPr>
+          <w:noProof/>
+        </w:rPr>
         <w:drawing>
           <wp:inline distT="0" distB="0" distL="0" distR="0" wp14:anchorId="74F6106A" wp14:editId="1EE0B4E3">
             <wp:extent cx="5943600" cy="584200"/>
@@ -3691,7 +3762,7 @@
           <w:sz w:val="20"/>
           <w:szCs w:val="14"/>
         </w:rPr>
-        <w:t>13</w:t>
+        <w:t>14</w:t>
       </w:r>
       <w:r>
         <w:rPr>
@@ -3732,6 +3803,9 @@
         <w:jc w:val="center"/>
       </w:pPr>
       <w:r>
+        <w:rPr>
+          <w:noProof/>
+        </w:rPr>
         <w:lastRenderedPageBreak/>
         <w:drawing>
           <wp:inline distT="0" distB="0" distL="0" distR="0" wp14:anchorId="2D881E0A" wp14:editId="59F53A9A">
@@ -3824,7 +3898,7 @@
           <w:sz w:val="20"/>
           <w:szCs w:val="14"/>
         </w:rPr>
-        <w:t>14</w:t>
+        <w:t>15</w:t>
       </w:r>
       <w:r>
         <w:rPr>
@@ -3865,6 +3939,9 @@
         <w:jc w:val="center"/>
       </w:pPr>
       <w:r>
+        <w:rPr>
+          <w:noProof/>
+        </w:rPr>
         <w:lastRenderedPageBreak/>
         <w:drawing>
           <wp:inline distT="0" distB="0" distL="0" distR="0" wp14:anchorId="2FD5FF09" wp14:editId="3FA5D4FC">
@@ -3957,7 +4034,7 @@
           <w:sz w:val="20"/>
           <w:szCs w:val="14"/>
         </w:rPr>
-        <w:t>15</w:t>
+        <w:t>16</w:t>
       </w:r>
       <w:r>
         <w:rPr>
@@ -3998,6 +4075,9 @@
         <w:jc w:val="center"/>
       </w:pPr>
       <w:r>
+        <w:rPr>
+          <w:noProof/>
+        </w:rPr>
         <w:drawing>
           <wp:inline distT="0" distB="0" distL="0" distR="0" wp14:anchorId="57E8A3C8" wp14:editId="12E02080">
             <wp:extent cx="5943600" cy="3108960"/>
@@ -4089,7 +4169,7 @@
           <w:sz w:val="20"/>
           <w:szCs w:val="14"/>
         </w:rPr>
-        <w:t>16</w:t>
+        <w:t>17</w:t>
       </w:r>
       <w:r>
         <w:rPr>
@@ -4136,6 +4216,9 @@
         </w:rPr>
       </w:pPr>
       <w:r>
+        <w:rPr>
+          <w:noProof/>
+        </w:rPr>
         <w:lastRenderedPageBreak/>
         <w:drawing>
           <wp:inline distT="0" distB="0" distL="0" distR="0" wp14:anchorId="3B4B971B" wp14:editId="5DF0C105">
@@ -4228,7 +4311,7 @@
           <w:sz w:val="20"/>
           <w:szCs w:val="14"/>
         </w:rPr>
-        <w:t>17</w:t>
+        <w:t>18</w:t>
       </w:r>
       <w:r>
         <w:rPr>
@@ -4275,6 +4358,9 @@
         </w:rPr>
       </w:pPr>
       <w:r>
+        <w:rPr>
+          <w:noProof/>
+        </w:rPr>
         <w:drawing>
           <wp:inline distT="0" distB="0" distL="0" distR="0" wp14:anchorId="7829D154" wp14:editId="77506EA9">
             <wp:extent cx="5943600" cy="1617980"/>
@@ -4366,7 +4452,7 @@
           <w:sz w:val="20"/>
           <w:szCs w:val="14"/>
         </w:rPr>
-        <w:t>18</w:t>
+        <w:t>19</w:t>
       </w:r>
       <w:r>
         <w:rPr>
@@ -4397,6 +4483,9 @@
         </w:rPr>
       </w:pPr>
       <w:r>
+        <w:rPr>
+          <w:noProof/>
+        </w:rPr>
         <w:lastRenderedPageBreak/>
         <w:drawing>
           <wp:inline distT="0" distB="0" distL="0" distR="0" wp14:anchorId="63B24001" wp14:editId="484E54E2">
@@ -4489,7 +4578,7 @@
           <w:sz w:val="20"/>
           <w:szCs w:val="14"/>
         </w:rPr>
-        <w:t>19</w:t>
+        <w:t>20</w:t>
       </w:r>
       <w:r>
         <w:rPr>
@@ -4514,6 +4603,9 @@
         <w:jc w:val="center"/>
       </w:pPr>
       <w:r>
+        <w:rPr>
+          <w:noProof/>
+        </w:rPr>
         <w:drawing>
           <wp:inline distT="0" distB="0" distL="0" distR="0" wp14:anchorId="001B38DF" wp14:editId="2F618387">
             <wp:extent cx="5943600" cy="3339465"/>
@@ -4605,7 +4697,7 @@
           <w:sz w:val="20"/>
           <w:szCs w:val="14"/>
         </w:rPr>
-        <w:t>20</w:t>
+        <w:t>21</w:t>
       </w:r>
       <w:r>
         <w:rPr>
@@ -4644,13 +4736,13 @@
       <w:pPr>
         <w:pStyle w:val="Heading1"/>
       </w:pPr>
-      <w:bookmarkStart w:id="17" w:name="_Toc58146819"/>
-      <w:bookmarkStart w:id="18" w:name="_Toc58313692"/>
+      <w:bookmarkStart w:id="16" w:name="_Toc58146819"/>
+      <w:bookmarkStart w:id="17" w:name="_Toc58497235"/>
       <w:r>
         <w:t>Roboto valdymo eksperimentinis tyrimas</w:t>
       </w:r>
+      <w:bookmarkEnd w:id="16"/>
       <w:bookmarkEnd w:id="17"/>
-      <w:bookmarkEnd w:id="18"/>
     </w:p>
     <w:p>
       <w:pPr>
@@ -4664,14 +4756,14 @@
       <w:pPr>
         <w:pStyle w:val="Heading1"/>
       </w:pPr>
-      <w:bookmarkStart w:id="19" w:name="_Toc58146820"/>
-      <w:bookmarkStart w:id="20" w:name="_Toc58313693"/>
+      <w:bookmarkStart w:id="18" w:name="_Toc58146820"/>
+      <w:bookmarkStart w:id="19" w:name="_Toc58497236"/>
       <w:r>
         <w:lastRenderedPageBreak/>
         <w:t>Išvados</w:t>
       </w:r>
+      <w:bookmarkEnd w:id="18"/>
       <w:bookmarkEnd w:id="19"/>
-      <w:bookmarkEnd w:id="20"/>
     </w:p>
     <w:p>
       <w:pPr>
@@ -4829,7 +4921,7 @@
         <w:ind w:firstLine="0"/>
       </w:pPr>
     </w:p>
-    <w:bookmarkStart w:id="21" w:name="_Toc58313694" w:displacedByCustomXml="next"/>
+    <w:bookmarkStart w:id="20" w:name="_Toc58497237" w:displacedByCustomXml="next"/>
     <w:sdt>
       <w:sdtPr>
         <w:rPr>
@@ -4853,7 +4945,7 @@
           <w:r>
             <w:t>Naudota literatūra</w:t>
           </w:r>
-          <w:bookmarkEnd w:id="21"/>
+          <w:bookmarkEnd w:id="20"/>
         </w:p>
         <w:sdt>
           <w:sdtPr>
@@ -4997,7 +5089,7 @@
 </file>
 
 <file path=word/endnotes.xml><?xml version="1.0" encoding="utf-8"?>
-<w:endnotes xmlns:wpc="http://schemas.microsoft.com/office/word/2010/wordprocessingCanvas" xmlns:cx="http://schemas.microsoft.com/office/drawing/2014/chartex" xmlns:cx1="http://schemas.microsoft.com/office/drawing/2015/9/8/chartex" xmlns:cx2="http://schemas.microsoft.com/office/drawing/2015/10/21/chartex" xmlns:cx3="http://schemas.microsoft.com/office/drawing/2016/5/9/chartex" xmlns:cx4="http://schemas.microsoft.com/office/drawing/2016/5/10/chartex" xmlns:cx5="http://schemas.microsoft.com/office/drawing/2016/5/11/chartex" xmlns:cx6="http://schemas.microsoft.com/office/drawing/2016/5/12/chartex" xmlns:cx7="http://schemas.microsoft.com/office/drawing/2016/5/13/chartex" xmlns:cx8="http://schemas.microsoft.com/office/drawing/2016/5/14/chartex" xmlns:mc="http://schemas.openxmlformats.org/markup-compatibility/2006" xmlns:aink="http://schemas.microsoft.com/office/drawing/2016/ink" xmlns:am3d="http://schemas.microsoft.com/office/drawing/2017/model3d" xmlns:o="urn:schemas-microsoft-com:office:office" xmlns:r="http://schemas.openxmlformats.org/officeDocument/2006/relationships" xmlns:m="http://schemas.openxmlformats.org/officeDocument/2006/math" xmlns:v="urn:schemas-microsoft-com:vml" xmlns:wp14="http://schemas.microsoft.com/office/word/2010/wordprocessingDrawing" xmlns:wp="http://schemas.openxmlformats.org/drawingml/2006/wordprocessingDrawing" xmlns:w10="urn:schemas-microsoft-com:office:word" xmlns:w="http://schemas.openxmlformats.org/wordprocessingml/2006/main" xmlns:w14="http://schemas.microsoft.com/office/word/2010/wordml" xmlns:w15="http://schemas.microsoft.com/office/word/2012/wordml" xmlns:w16cid="http://schemas.microsoft.com/office/word/2016/wordml/cid" xmlns:w16se="http://schemas.microsoft.com/office/word/2015/wordml/symex" xmlns:wpg="http://schemas.microsoft.com/office/word/2010/wordprocessingGroup" xmlns:wpi="http://schemas.microsoft.com/office/word/2010/wordprocessingInk" xmlns:wne="http://schemas.microsoft.com/office/word/2006/wordml" xmlns:wps="http://schemas.microsoft.com/office/word/2010/wordprocessingShape" mc:Ignorable="w14 w15 w16se w16cid wp14">
+<w:endnotes xmlns:wpc="http://schemas.microsoft.com/office/word/2010/wordprocessingCanvas" xmlns:cx="http://schemas.microsoft.com/office/drawing/2014/chartex" xmlns:cx1="http://schemas.microsoft.com/office/drawing/2015/9/8/chartex" xmlns:cx2="http://schemas.microsoft.com/office/drawing/2015/10/21/chartex" xmlns:cx3="http://schemas.microsoft.com/office/drawing/2016/5/9/chartex" xmlns:cx4="http://schemas.microsoft.com/office/drawing/2016/5/10/chartex" xmlns:cx5="http://schemas.microsoft.com/office/drawing/2016/5/11/chartex" xmlns:cx6="http://schemas.microsoft.com/office/drawing/2016/5/12/chartex" xmlns:cx7="http://schemas.microsoft.com/office/drawing/2016/5/13/chartex" xmlns:cx8="http://schemas.microsoft.com/office/drawing/2016/5/14/chartex" xmlns:mc="http://schemas.openxmlformats.org/markup-compatibility/2006" xmlns:aink="http://schemas.microsoft.com/office/drawing/2016/ink" xmlns:am3d="http://schemas.microsoft.com/office/drawing/2017/model3d" xmlns:o="urn:schemas-microsoft-com:office:office" xmlns:r="http://schemas.openxmlformats.org/officeDocument/2006/relationships" xmlns:m="http://schemas.openxmlformats.org/officeDocument/2006/math" xmlns:v="urn:schemas-microsoft-com:vml" xmlns:wp14="http://schemas.microsoft.com/office/word/2010/wordprocessingDrawing" xmlns:wp="http://schemas.openxmlformats.org/drawingml/2006/wordprocessingDrawing" xmlns:w10="urn:schemas-microsoft-com:office:word" xmlns:w="http://schemas.openxmlformats.org/wordprocessingml/2006/main" xmlns:w14="http://schemas.microsoft.com/office/word/2010/wordml" xmlns:w15="http://schemas.microsoft.com/office/word/2012/wordml" xmlns:w16cex="http://schemas.microsoft.com/office/word/2018/wordml/cex" xmlns:w16cid="http://schemas.microsoft.com/office/word/2016/wordml/cid" xmlns:w16="http://schemas.microsoft.com/office/word/2018/wordml" xmlns:w16se="http://schemas.microsoft.com/office/word/2015/wordml/symex" xmlns:wpg="http://schemas.microsoft.com/office/word/2010/wordprocessingGroup" xmlns:wpi="http://schemas.microsoft.com/office/word/2010/wordprocessingInk" xmlns:wne="http://schemas.microsoft.com/office/word/2006/wordml" xmlns:wps="http://schemas.microsoft.com/office/word/2010/wordprocessingShape" mc:Ignorable="w14 w15 w16se w16cid w16 w16cex wp14">
   <w:endnote w:type="separator" w:id="-1">
     <w:p>
       <w:r>
@@ -5016,7 +5108,7 @@
 </file>
 
 <file path=word/footer1.xml><?xml version="1.0" encoding="utf-8"?>
-<w:ftr xmlns:wpc="http://schemas.microsoft.com/office/word/2010/wordprocessingCanvas" xmlns:cx="http://schemas.microsoft.com/office/drawing/2014/chartex" xmlns:cx1="http://schemas.microsoft.com/office/drawing/2015/9/8/chartex" xmlns:cx2="http://schemas.microsoft.com/office/drawing/2015/10/21/chartex" xmlns:cx3="http://schemas.microsoft.com/office/drawing/2016/5/9/chartex" xmlns:cx4="http://schemas.microsoft.com/office/drawing/2016/5/10/chartex" xmlns:cx5="http://schemas.microsoft.com/office/drawing/2016/5/11/chartex" xmlns:cx6="http://schemas.microsoft.com/office/drawing/2016/5/12/chartex" xmlns:cx7="http://schemas.microsoft.com/office/drawing/2016/5/13/chartex" xmlns:cx8="http://schemas.microsoft.com/office/drawing/2016/5/14/chartex" xmlns:mc="http://schemas.openxmlformats.org/markup-compatibility/2006" xmlns:aink="http://schemas.microsoft.com/office/drawing/2016/ink" xmlns:am3d="http://schemas.microsoft.com/office/drawing/2017/model3d" xmlns:o="urn:schemas-microsoft-com:office:office" xmlns:r="http://schemas.openxmlformats.org/officeDocument/2006/relationships" xmlns:m="http://schemas.openxmlformats.org/officeDocument/2006/math" xmlns:v="urn:schemas-microsoft-com:vml" xmlns:wp14="http://schemas.microsoft.com/office/word/2010/wordprocessingDrawing" xmlns:wp="http://schemas.openxmlformats.org/drawingml/2006/wordprocessingDrawing" xmlns:w10="urn:schemas-microsoft-com:office:word" xmlns:w="http://schemas.openxmlformats.org/wordprocessingml/2006/main" xmlns:w14="http://schemas.microsoft.com/office/word/2010/wordml" xmlns:w15="http://schemas.microsoft.com/office/word/2012/wordml" xmlns:w16cid="http://schemas.microsoft.com/office/word/2016/wordml/cid" xmlns:w16se="http://schemas.microsoft.com/office/word/2015/wordml/symex" xmlns:wpg="http://schemas.microsoft.com/office/word/2010/wordprocessingGroup" xmlns:wpi="http://schemas.microsoft.com/office/word/2010/wordprocessingInk" xmlns:wne="http://schemas.microsoft.com/office/word/2006/wordml" xmlns:wps="http://schemas.microsoft.com/office/word/2010/wordprocessingShape" mc:Ignorable="w14 w15 w16se w16cid wp14">
+<w:ftr xmlns:wpc="http://schemas.microsoft.com/office/word/2010/wordprocessingCanvas" xmlns:cx="http://schemas.microsoft.com/office/drawing/2014/chartex" xmlns:cx1="http://schemas.microsoft.com/office/drawing/2015/9/8/chartex" xmlns:cx2="http://schemas.microsoft.com/office/drawing/2015/10/21/chartex" xmlns:cx3="http://schemas.microsoft.com/office/drawing/2016/5/9/chartex" xmlns:cx4="http://schemas.microsoft.com/office/drawing/2016/5/10/chartex" xmlns:cx5="http://schemas.microsoft.com/office/drawing/2016/5/11/chartex" xmlns:cx6="http://schemas.microsoft.com/office/drawing/2016/5/12/chartex" xmlns:cx7="http://schemas.microsoft.com/office/drawing/2016/5/13/chartex" xmlns:cx8="http://schemas.microsoft.com/office/drawing/2016/5/14/chartex" xmlns:mc="http://schemas.openxmlformats.org/markup-compatibility/2006" xmlns:aink="http://schemas.microsoft.com/office/drawing/2016/ink" xmlns:am3d="http://schemas.microsoft.com/office/drawing/2017/model3d" xmlns:o="urn:schemas-microsoft-com:office:office" xmlns:r="http://schemas.openxmlformats.org/officeDocument/2006/relationships" xmlns:m="http://schemas.openxmlformats.org/officeDocument/2006/math" xmlns:v="urn:schemas-microsoft-com:vml" xmlns:wp14="http://schemas.microsoft.com/office/word/2010/wordprocessingDrawing" xmlns:wp="http://schemas.openxmlformats.org/drawingml/2006/wordprocessingDrawing" xmlns:w10="urn:schemas-microsoft-com:office:word" xmlns:w="http://schemas.openxmlformats.org/wordprocessingml/2006/main" xmlns:w14="http://schemas.microsoft.com/office/word/2010/wordml" xmlns:w15="http://schemas.microsoft.com/office/word/2012/wordml" xmlns:w16cex="http://schemas.microsoft.com/office/word/2018/wordml/cex" xmlns:w16cid="http://schemas.microsoft.com/office/word/2016/wordml/cid" xmlns:w16="http://schemas.microsoft.com/office/word/2018/wordml" xmlns:w16se="http://schemas.microsoft.com/office/word/2015/wordml/symex" xmlns:wpg="http://schemas.microsoft.com/office/word/2010/wordprocessingGroup" xmlns:wpi="http://schemas.microsoft.com/office/word/2010/wordprocessingInk" xmlns:wne="http://schemas.microsoft.com/office/word/2006/wordml" xmlns:wps="http://schemas.microsoft.com/office/word/2010/wordprocessingShape" mc:Ignorable="w14 w15 w16se w16cid w16 w16cex wp14">
   <w:p>
     <w:pPr>
       <w:pStyle w:val="Footer"/>
@@ -5064,7 +5156,7 @@
 </file>
 
 <file path=word/footer2.xml><?xml version="1.0" encoding="utf-8"?>
-<w:ftr xmlns:wpc="http://schemas.microsoft.com/office/word/2010/wordprocessingCanvas" xmlns:cx="http://schemas.microsoft.com/office/drawing/2014/chartex" xmlns:cx1="http://schemas.microsoft.com/office/drawing/2015/9/8/chartex" xmlns:cx2="http://schemas.microsoft.com/office/drawing/2015/10/21/chartex" xmlns:cx3="http://schemas.microsoft.com/office/drawing/2016/5/9/chartex" xmlns:cx4="http://schemas.microsoft.com/office/drawing/2016/5/10/chartex" xmlns:cx5="http://schemas.microsoft.com/office/drawing/2016/5/11/chartex" xmlns:cx6="http://schemas.microsoft.com/office/drawing/2016/5/12/chartex" xmlns:cx7="http://schemas.microsoft.com/office/drawing/2016/5/13/chartex" xmlns:cx8="http://schemas.microsoft.com/office/drawing/2016/5/14/chartex" xmlns:mc="http://schemas.openxmlformats.org/markup-compatibility/2006" xmlns:aink="http://schemas.microsoft.com/office/drawing/2016/ink" xmlns:am3d="http://schemas.microsoft.com/office/drawing/2017/model3d" xmlns:o="urn:schemas-microsoft-com:office:office" xmlns:r="http://schemas.openxmlformats.org/officeDocument/2006/relationships" xmlns:m="http://schemas.openxmlformats.org/officeDocument/2006/math" xmlns:v="urn:schemas-microsoft-com:vml" xmlns:wp14="http://schemas.microsoft.com/office/word/2010/wordprocessingDrawing" xmlns:wp="http://schemas.openxmlformats.org/drawingml/2006/wordprocessingDrawing" xmlns:w10="urn:schemas-microsoft-com:office:word" xmlns:w="http://schemas.openxmlformats.org/wordprocessingml/2006/main" xmlns:w14="http://schemas.microsoft.com/office/word/2010/wordml" xmlns:w15="http://schemas.microsoft.com/office/word/2012/wordml" xmlns:w16cid="http://schemas.microsoft.com/office/word/2016/wordml/cid" xmlns:w16se="http://schemas.microsoft.com/office/word/2015/wordml/symex" xmlns:wpg="http://schemas.microsoft.com/office/word/2010/wordprocessingGroup" xmlns:wpi="http://schemas.microsoft.com/office/word/2010/wordprocessingInk" xmlns:wne="http://schemas.microsoft.com/office/word/2006/wordml" xmlns:wps="http://schemas.microsoft.com/office/word/2010/wordprocessingShape" mc:Ignorable="w14 w15 w16se w16cid wp14">
+<w:ftr xmlns:wpc="http://schemas.microsoft.com/office/word/2010/wordprocessingCanvas" xmlns:cx="http://schemas.microsoft.com/office/drawing/2014/chartex" xmlns:cx1="http://schemas.microsoft.com/office/drawing/2015/9/8/chartex" xmlns:cx2="http://schemas.microsoft.com/office/drawing/2015/10/21/chartex" xmlns:cx3="http://schemas.microsoft.com/office/drawing/2016/5/9/chartex" xmlns:cx4="http://schemas.microsoft.com/office/drawing/2016/5/10/chartex" xmlns:cx5="http://schemas.microsoft.com/office/drawing/2016/5/11/chartex" xmlns:cx6="http://schemas.microsoft.com/office/drawing/2016/5/12/chartex" xmlns:cx7="http://schemas.microsoft.com/office/drawing/2016/5/13/chartex" xmlns:cx8="http://schemas.microsoft.com/office/drawing/2016/5/14/chartex" xmlns:mc="http://schemas.openxmlformats.org/markup-compatibility/2006" xmlns:aink="http://schemas.microsoft.com/office/drawing/2016/ink" xmlns:am3d="http://schemas.microsoft.com/office/drawing/2017/model3d" xmlns:o="urn:schemas-microsoft-com:office:office" xmlns:r="http://schemas.openxmlformats.org/officeDocument/2006/relationships" xmlns:m="http://schemas.openxmlformats.org/officeDocument/2006/math" xmlns:v="urn:schemas-microsoft-com:vml" xmlns:wp14="http://schemas.microsoft.com/office/word/2010/wordprocessingDrawing" xmlns:wp="http://schemas.openxmlformats.org/drawingml/2006/wordprocessingDrawing" xmlns:w10="urn:schemas-microsoft-com:office:word" xmlns:w="http://schemas.openxmlformats.org/wordprocessingml/2006/main" xmlns:w14="http://schemas.microsoft.com/office/word/2010/wordml" xmlns:w15="http://schemas.microsoft.com/office/word/2012/wordml" xmlns:w16cex="http://schemas.microsoft.com/office/word/2018/wordml/cex" xmlns:w16cid="http://schemas.microsoft.com/office/word/2016/wordml/cid" xmlns:w16="http://schemas.microsoft.com/office/word/2018/wordml" xmlns:w16se="http://schemas.microsoft.com/office/word/2015/wordml/symex" xmlns:wpg="http://schemas.microsoft.com/office/word/2010/wordprocessingGroup" xmlns:wpi="http://schemas.microsoft.com/office/word/2010/wordprocessingInk" xmlns:wne="http://schemas.microsoft.com/office/word/2006/wordml" xmlns:wps="http://schemas.microsoft.com/office/word/2010/wordprocessingShape" mc:Ignorable="w14 w15 w16se w16cid w16 w16cex wp14">
   <w:p>
     <w:pPr>
       <w:pStyle w:val="Footer"/>
@@ -5111,7 +5203,7 @@
 </file>
 
 <file path=word/footer3.xml><?xml version="1.0" encoding="utf-8"?>
-<w:ftr xmlns:wpc="http://schemas.microsoft.com/office/word/2010/wordprocessingCanvas" xmlns:cx="http://schemas.microsoft.com/office/drawing/2014/chartex" xmlns:cx1="http://schemas.microsoft.com/office/drawing/2015/9/8/chartex" xmlns:cx2="http://schemas.microsoft.com/office/drawing/2015/10/21/chartex" xmlns:cx3="http://schemas.microsoft.com/office/drawing/2016/5/9/chartex" xmlns:cx4="http://schemas.microsoft.com/office/drawing/2016/5/10/chartex" xmlns:cx5="http://schemas.microsoft.com/office/drawing/2016/5/11/chartex" xmlns:cx6="http://schemas.microsoft.com/office/drawing/2016/5/12/chartex" xmlns:cx7="http://schemas.microsoft.com/office/drawing/2016/5/13/chartex" xmlns:cx8="http://schemas.microsoft.com/office/drawing/2016/5/14/chartex" xmlns:mc="http://schemas.openxmlformats.org/markup-compatibility/2006" xmlns:aink="http://schemas.microsoft.com/office/drawing/2016/ink" xmlns:am3d="http://schemas.microsoft.com/office/drawing/2017/model3d" xmlns:o="urn:schemas-microsoft-com:office:office" xmlns:r="http://schemas.openxmlformats.org/officeDocument/2006/relationships" xmlns:m="http://schemas.openxmlformats.org/officeDocument/2006/math" xmlns:v="urn:schemas-microsoft-com:vml" xmlns:wp14="http://schemas.microsoft.com/office/word/2010/wordprocessingDrawing" xmlns:wp="http://schemas.openxmlformats.org/drawingml/2006/wordprocessingDrawing" xmlns:w10="urn:schemas-microsoft-com:office:word" xmlns:w="http://schemas.openxmlformats.org/wordprocessingml/2006/main" xmlns:w14="http://schemas.microsoft.com/office/word/2010/wordml" xmlns:w15="http://schemas.microsoft.com/office/word/2012/wordml" xmlns:w16cid="http://schemas.microsoft.com/office/word/2016/wordml/cid" xmlns:w16se="http://schemas.microsoft.com/office/word/2015/wordml/symex" xmlns:wpg="http://schemas.microsoft.com/office/word/2010/wordprocessingGroup" xmlns:wpi="http://schemas.microsoft.com/office/word/2010/wordprocessingInk" xmlns:wne="http://schemas.microsoft.com/office/word/2006/wordml" xmlns:wps="http://schemas.microsoft.com/office/word/2010/wordprocessingShape" mc:Ignorable="w14 w15 w16se w16cid wp14">
+<w:ftr xmlns:wpc="http://schemas.microsoft.com/office/word/2010/wordprocessingCanvas" xmlns:cx="http://schemas.microsoft.com/office/drawing/2014/chartex" xmlns:cx1="http://schemas.microsoft.com/office/drawing/2015/9/8/chartex" xmlns:cx2="http://schemas.microsoft.com/office/drawing/2015/10/21/chartex" xmlns:cx3="http://schemas.microsoft.com/office/drawing/2016/5/9/chartex" xmlns:cx4="http://schemas.microsoft.com/office/drawing/2016/5/10/chartex" xmlns:cx5="http://schemas.microsoft.com/office/drawing/2016/5/11/chartex" xmlns:cx6="http://schemas.microsoft.com/office/drawing/2016/5/12/chartex" xmlns:cx7="http://schemas.microsoft.com/office/drawing/2016/5/13/chartex" xmlns:cx8="http://schemas.microsoft.com/office/drawing/2016/5/14/chartex" xmlns:mc="http://schemas.openxmlformats.org/markup-compatibility/2006" xmlns:aink="http://schemas.microsoft.com/office/drawing/2016/ink" xmlns:am3d="http://schemas.microsoft.com/office/drawing/2017/model3d" xmlns:o="urn:schemas-microsoft-com:office:office" xmlns:r="http://schemas.openxmlformats.org/officeDocument/2006/relationships" xmlns:m="http://schemas.openxmlformats.org/officeDocument/2006/math" xmlns:v="urn:schemas-microsoft-com:vml" xmlns:wp14="http://schemas.microsoft.com/office/word/2010/wordprocessingDrawing" xmlns:wp="http://schemas.openxmlformats.org/drawingml/2006/wordprocessingDrawing" xmlns:w10="urn:schemas-microsoft-com:office:word" xmlns:w="http://schemas.openxmlformats.org/wordprocessingml/2006/main" xmlns:w14="http://schemas.microsoft.com/office/word/2010/wordml" xmlns:w15="http://schemas.microsoft.com/office/word/2012/wordml" xmlns:w16cex="http://schemas.microsoft.com/office/word/2018/wordml/cex" xmlns:w16cid="http://schemas.microsoft.com/office/word/2016/wordml/cid" xmlns:w16="http://schemas.microsoft.com/office/word/2018/wordml" xmlns:w16se="http://schemas.microsoft.com/office/word/2015/wordml/symex" xmlns:wpg="http://schemas.microsoft.com/office/word/2010/wordprocessingGroup" xmlns:wpi="http://schemas.microsoft.com/office/word/2010/wordprocessingInk" xmlns:wne="http://schemas.microsoft.com/office/word/2006/wordml" xmlns:wps="http://schemas.microsoft.com/office/word/2010/wordprocessingShape" mc:Ignorable="w14 w15 w16se w16cid w16 w16cex wp14">
   <w:p>
     <w:pPr>
       <w:pStyle w:val="Footer"/>
@@ -5158,7 +5250,7 @@
 </file>
 
 <file path=word/footnotes.xml><?xml version="1.0" encoding="utf-8"?>
-<w:footnotes xmlns:wpc="http://schemas.microsoft.com/office/word/2010/wordprocessingCanvas" xmlns:cx="http://schemas.microsoft.com/office/drawing/2014/chartex" xmlns:cx1="http://schemas.microsoft.com/office/drawing/2015/9/8/chartex" xmlns:cx2="http://schemas.microsoft.com/office/drawing/2015/10/21/chartex" xmlns:cx3="http://schemas.microsoft.com/office/drawing/2016/5/9/chartex" xmlns:cx4="http://schemas.microsoft.com/office/drawing/2016/5/10/chartex" xmlns:cx5="http://schemas.microsoft.com/office/drawing/2016/5/11/chartex" xmlns:cx6="http://schemas.microsoft.com/office/drawing/2016/5/12/chartex" xmlns:cx7="http://schemas.microsoft.com/office/drawing/2016/5/13/chartex" xmlns:cx8="http://schemas.microsoft.com/office/drawing/2016/5/14/chartex" xmlns:mc="http://schemas.openxmlformats.org/markup-compatibility/2006" xmlns:aink="http://schemas.microsoft.com/office/drawing/2016/ink" xmlns:am3d="http://schemas.microsoft.com/office/drawing/2017/model3d" xmlns:o="urn:schemas-microsoft-com:office:office" xmlns:r="http://schemas.openxmlformats.org/officeDocument/2006/relationships" xmlns:m="http://schemas.openxmlformats.org/officeDocument/2006/math" xmlns:v="urn:schemas-microsoft-com:vml" xmlns:wp14="http://schemas.microsoft.com/office/word/2010/wordprocessingDrawing" xmlns:wp="http://schemas.openxmlformats.org/drawingml/2006/wordprocessingDrawing" xmlns:w10="urn:schemas-microsoft-com:office:word" xmlns:w="http://schemas.openxmlformats.org/wordprocessingml/2006/main" xmlns:w14="http://schemas.microsoft.com/office/word/2010/wordml" xmlns:w15="http://schemas.microsoft.com/office/word/2012/wordml" xmlns:w16cid="http://schemas.microsoft.com/office/word/2016/wordml/cid" xmlns:w16se="http://schemas.microsoft.com/office/word/2015/wordml/symex" xmlns:wpg="http://schemas.microsoft.com/office/word/2010/wordprocessingGroup" xmlns:wpi="http://schemas.microsoft.com/office/word/2010/wordprocessingInk" xmlns:wne="http://schemas.microsoft.com/office/word/2006/wordml" xmlns:wps="http://schemas.microsoft.com/office/word/2010/wordprocessingShape" mc:Ignorable="w14 w15 w16se w16cid wp14">
+<w:footnotes xmlns:wpc="http://schemas.microsoft.com/office/word/2010/wordprocessingCanvas" xmlns:cx="http://schemas.microsoft.com/office/drawing/2014/chartex" xmlns:cx1="http://schemas.microsoft.com/office/drawing/2015/9/8/chartex" xmlns:cx2="http://schemas.microsoft.com/office/drawing/2015/10/21/chartex" xmlns:cx3="http://schemas.microsoft.com/office/drawing/2016/5/9/chartex" xmlns:cx4="http://schemas.microsoft.com/office/drawing/2016/5/10/chartex" xmlns:cx5="http://schemas.microsoft.com/office/drawing/2016/5/11/chartex" xmlns:cx6="http://schemas.microsoft.com/office/drawing/2016/5/12/chartex" xmlns:cx7="http://schemas.microsoft.com/office/drawing/2016/5/13/chartex" xmlns:cx8="http://schemas.microsoft.com/office/drawing/2016/5/14/chartex" xmlns:mc="http://schemas.openxmlformats.org/markup-compatibility/2006" xmlns:aink="http://schemas.microsoft.com/office/drawing/2016/ink" xmlns:am3d="http://schemas.microsoft.com/office/drawing/2017/model3d" xmlns:o="urn:schemas-microsoft-com:office:office" xmlns:r="http://schemas.openxmlformats.org/officeDocument/2006/relationships" xmlns:m="http://schemas.openxmlformats.org/officeDocument/2006/math" xmlns:v="urn:schemas-microsoft-com:vml" xmlns:wp14="http://schemas.microsoft.com/office/word/2010/wordprocessingDrawing" xmlns:wp="http://schemas.openxmlformats.org/drawingml/2006/wordprocessingDrawing" xmlns:w10="urn:schemas-microsoft-com:office:word" xmlns:w="http://schemas.openxmlformats.org/wordprocessingml/2006/main" xmlns:w14="http://schemas.microsoft.com/office/word/2010/wordml" xmlns:w15="http://schemas.microsoft.com/office/word/2012/wordml" xmlns:w16cex="http://schemas.microsoft.com/office/word/2018/wordml/cex" xmlns:w16cid="http://schemas.microsoft.com/office/word/2016/wordml/cid" xmlns:w16="http://schemas.microsoft.com/office/word/2018/wordml" xmlns:w16se="http://schemas.microsoft.com/office/word/2015/wordml/symex" xmlns:wpg="http://schemas.microsoft.com/office/word/2010/wordprocessingGroup" xmlns:wpi="http://schemas.microsoft.com/office/word/2010/wordprocessingInk" xmlns:wne="http://schemas.microsoft.com/office/word/2006/wordml" xmlns:wps="http://schemas.microsoft.com/office/word/2010/wordprocessingShape" mc:Ignorable="w14 w15 w16se w16cid w16 w16cex wp14">
   <w:footnote w:type="separator" w:id="-1">
     <w:p>
       <w:r>
@@ -5177,7 +5269,7 @@
 </file>
 
 <file path=word/header1.xml><?xml version="1.0" encoding="utf-8"?>
-<w:hdr xmlns:wpc="http://schemas.microsoft.com/office/word/2010/wordprocessingCanvas" xmlns:cx="http://schemas.microsoft.com/office/drawing/2014/chartex" xmlns:cx1="http://schemas.microsoft.com/office/drawing/2015/9/8/chartex" xmlns:cx2="http://schemas.microsoft.com/office/drawing/2015/10/21/chartex" xmlns:cx3="http://schemas.microsoft.com/office/drawing/2016/5/9/chartex" xmlns:cx4="http://schemas.microsoft.com/office/drawing/2016/5/10/chartex" xmlns:cx5="http://schemas.microsoft.com/office/drawing/2016/5/11/chartex" xmlns:cx6="http://schemas.microsoft.com/office/drawing/2016/5/12/chartex" xmlns:cx7="http://schemas.microsoft.com/office/drawing/2016/5/13/chartex" xmlns:cx8="http://schemas.microsoft.com/office/drawing/2016/5/14/chartex" xmlns:mc="http://schemas.openxmlformats.org/markup-compatibility/2006" xmlns:aink="http://schemas.microsoft.com/office/drawing/2016/ink" xmlns:am3d="http://schemas.microsoft.com/office/drawing/2017/model3d" xmlns:o="urn:schemas-microsoft-com:office:office" xmlns:r="http://schemas.openxmlformats.org/officeDocument/2006/relationships" xmlns:m="http://schemas.openxmlformats.org/officeDocument/2006/math" xmlns:v="urn:schemas-microsoft-com:vml" xmlns:wp14="http://schemas.microsoft.com/office/word/2010/wordprocessingDrawing" xmlns:wp="http://schemas.openxmlformats.org/drawingml/2006/wordprocessingDrawing" xmlns:w10="urn:schemas-microsoft-com:office:word" xmlns:w="http://schemas.openxmlformats.org/wordprocessingml/2006/main" xmlns:w14="http://schemas.microsoft.com/office/word/2010/wordml" xmlns:w15="http://schemas.microsoft.com/office/word/2012/wordml" xmlns:w16cid="http://schemas.microsoft.com/office/word/2016/wordml/cid" xmlns:w16se="http://schemas.microsoft.com/office/word/2015/wordml/symex" xmlns:wpg="http://schemas.microsoft.com/office/word/2010/wordprocessingGroup" xmlns:wpi="http://schemas.microsoft.com/office/word/2010/wordprocessingInk" xmlns:wne="http://schemas.microsoft.com/office/word/2006/wordml" xmlns:wps="http://schemas.microsoft.com/office/word/2010/wordprocessingShape" mc:Ignorable="w14 w15 w16se w16cid wp14">
+<w:hdr xmlns:wpc="http://schemas.microsoft.com/office/word/2010/wordprocessingCanvas" xmlns:cx="http://schemas.microsoft.com/office/drawing/2014/chartex" xmlns:cx1="http://schemas.microsoft.com/office/drawing/2015/9/8/chartex" xmlns:cx2="http://schemas.microsoft.com/office/drawing/2015/10/21/chartex" xmlns:cx3="http://schemas.microsoft.com/office/drawing/2016/5/9/chartex" xmlns:cx4="http://schemas.microsoft.com/office/drawing/2016/5/10/chartex" xmlns:cx5="http://schemas.microsoft.com/office/drawing/2016/5/11/chartex" xmlns:cx6="http://schemas.microsoft.com/office/drawing/2016/5/12/chartex" xmlns:cx7="http://schemas.microsoft.com/office/drawing/2016/5/13/chartex" xmlns:cx8="http://schemas.microsoft.com/office/drawing/2016/5/14/chartex" xmlns:mc="http://schemas.openxmlformats.org/markup-compatibility/2006" xmlns:aink="http://schemas.microsoft.com/office/drawing/2016/ink" xmlns:am3d="http://schemas.microsoft.com/office/drawing/2017/model3d" xmlns:o="urn:schemas-microsoft-com:office:office" xmlns:r="http://schemas.openxmlformats.org/officeDocument/2006/relationships" xmlns:m="http://schemas.openxmlformats.org/officeDocument/2006/math" xmlns:v="urn:schemas-microsoft-com:vml" xmlns:wp14="http://schemas.microsoft.com/office/word/2010/wordprocessingDrawing" xmlns:wp="http://schemas.openxmlformats.org/drawingml/2006/wordprocessingDrawing" xmlns:w10="urn:schemas-microsoft-com:office:word" xmlns:w="http://schemas.openxmlformats.org/wordprocessingml/2006/main" xmlns:w14="http://schemas.microsoft.com/office/word/2010/wordml" xmlns:w15="http://schemas.microsoft.com/office/word/2012/wordml" xmlns:w16cex="http://schemas.microsoft.com/office/word/2018/wordml/cex" xmlns:w16cid="http://schemas.microsoft.com/office/word/2016/wordml/cid" xmlns:w16="http://schemas.microsoft.com/office/word/2018/wordml" xmlns:w16se="http://schemas.microsoft.com/office/word/2015/wordml/symex" xmlns:wpg="http://schemas.microsoft.com/office/word/2010/wordprocessingGroup" xmlns:wpi="http://schemas.microsoft.com/office/word/2010/wordprocessingInk" xmlns:wne="http://schemas.microsoft.com/office/word/2006/wordml" xmlns:wps="http://schemas.microsoft.com/office/word/2010/wordprocessingShape" mc:Ignorable="w14 w15 w16se w16cid w16 w16cex wp14">
   <w:p>
     <w:pPr>
       <w:pStyle w:val="Header"/>
@@ -5190,7 +5282,7 @@
 </file>
 
 <file path=word/numbering.xml><?xml version="1.0" encoding="utf-8"?>
-<w:numbering xmlns:wpc="http://schemas.microsoft.com/office/word/2010/wordprocessingCanvas" xmlns:cx="http://schemas.microsoft.com/office/drawing/2014/chartex" xmlns:cx1="http://schemas.microsoft.com/office/drawing/2015/9/8/chartex" xmlns:cx2="http://schemas.microsoft.com/office/drawing/2015/10/21/chartex" xmlns:cx3="http://schemas.microsoft.com/office/drawing/2016/5/9/chartex" xmlns:cx4="http://schemas.microsoft.com/office/drawing/2016/5/10/chartex" xmlns:cx5="http://schemas.microsoft.com/office/drawing/2016/5/11/chartex" xmlns:cx6="http://schemas.microsoft.com/office/drawing/2016/5/12/chartex" xmlns:cx7="http://schemas.microsoft.com/office/drawing/2016/5/13/chartex" xmlns:cx8="http://schemas.microsoft.com/office/drawing/2016/5/14/chartex" xmlns:mc="http://schemas.openxmlformats.org/markup-compatibility/2006" xmlns:aink="http://schemas.microsoft.com/office/drawing/2016/ink" xmlns:am3d="http://schemas.microsoft.com/office/drawing/2017/model3d" xmlns:o="urn:schemas-microsoft-com:office:office" xmlns:r="http://schemas.openxmlformats.org/officeDocument/2006/relationships" xmlns:m="http://schemas.openxmlformats.org/officeDocument/2006/math" xmlns:v="urn:schemas-microsoft-com:vml" xmlns:wp14="http://schemas.microsoft.com/office/word/2010/wordprocessingDrawing" xmlns:wp="http://schemas.openxmlformats.org/drawingml/2006/wordprocessingDrawing" xmlns:w10="urn:schemas-microsoft-com:office:word" xmlns:w="http://schemas.openxmlformats.org/wordprocessingml/2006/main" xmlns:w14="http://schemas.microsoft.com/office/word/2010/wordml" xmlns:w15="http://schemas.microsoft.com/office/word/2012/wordml" xmlns:w16cid="http://schemas.microsoft.com/office/word/2016/wordml/cid" xmlns:w16se="http://schemas.microsoft.com/office/word/2015/wordml/symex" xmlns:wpg="http://schemas.microsoft.com/office/word/2010/wordprocessingGroup" xmlns:wpi="http://schemas.microsoft.com/office/word/2010/wordprocessingInk" xmlns:wne="http://schemas.microsoft.com/office/word/2006/wordml" xmlns:wps="http://schemas.microsoft.com/office/word/2010/wordprocessingShape" mc:Ignorable="w14 w15 w16se w16cid wp14">
+<w:numbering xmlns:wpc="http://schemas.microsoft.com/office/word/2010/wordprocessingCanvas" xmlns:cx="http://schemas.microsoft.com/office/drawing/2014/chartex" xmlns:cx1="http://schemas.microsoft.com/office/drawing/2015/9/8/chartex" xmlns:cx2="http://schemas.microsoft.com/office/drawing/2015/10/21/chartex" xmlns:cx3="http://schemas.microsoft.com/office/drawing/2016/5/9/chartex" xmlns:cx4="http://schemas.microsoft.com/office/drawing/2016/5/10/chartex" xmlns:cx5="http://schemas.microsoft.com/office/drawing/2016/5/11/chartex" xmlns:cx6="http://schemas.microsoft.com/office/drawing/2016/5/12/chartex" xmlns:cx7="http://schemas.microsoft.com/office/drawing/2016/5/13/chartex" xmlns:cx8="http://schemas.microsoft.com/office/drawing/2016/5/14/chartex" xmlns:mc="http://schemas.openxmlformats.org/markup-compatibility/2006" xmlns:aink="http://schemas.microsoft.com/office/drawing/2016/ink" xmlns:am3d="http://schemas.microsoft.com/office/drawing/2017/model3d" xmlns:o="urn:schemas-microsoft-com:office:office" xmlns:r="http://schemas.openxmlformats.org/officeDocument/2006/relationships" xmlns:m="http://schemas.openxmlformats.org/officeDocument/2006/math" xmlns:v="urn:schemas-microsoft-com:vml" xmlns:wp14="http://schemas.microsoft.com/office/word/2010/wordprocessingDrawing" xmlns:wp="http://schemas.openxmlformats.org/drawingml/2006/wordprocessingDrawing" xmlns:w10="urn:schemas-microsoft-com:office:word" xmlns:w="http://schemas.openxmlformats.org/wordprocessingml/2006/main" xmlns:w14="http://schemas.microsoft.com/office/word/2010/wordml" xmlns:w15="http://schemas.microsoft.com/office/word/2012/wordml" xmlns:w16cex="http://schemas.microsoft.com/office/word/2018/wordml/cex" xmlns:w16cid="http://schemas.microsoft.com/office/word/2016/wordml/cid" xmlns:w16="http://schemas.microsoft.com/office/word/2018/wordml" xmlns:w16se="http://schemas.microsoft.com/office/word/2015/wordml/symex" xmlns:wpg="http://schemas.microsoft.com/office/word/2010/wordprocessingGroup" xmlns:wpi="http://schemas.microsoft.com/office/word/2010/wordprocessingInk" xmlns:wne="http://schemas.microsoft.com/office/word/2006/wordml" xmlns:wps="http://schemas.microsoft.com/office/word/2010/wordprocessingShape" mc:Ignorable="w14 w15 w16se w16cid w16 w16cex wp14">
   <w:abstractNum w:abstractNumId="0" w15:restartNumberingAfterBreak="0">
     <w:nsid w:val="0231432C"/>
     <w:multiLevelType w:val="hybridMultilevel"/>
@@ -8562,7 +8654,7 @@
 </file>
 
 <file path=word/styles.xml><?xml version="1.0" encoding="utf-8"?>
-<w:styles xmlns:mc="http://schemas.openxmlformats.org/markup-compatibility/2006" xmlns:r="http://schemas.openxmlformats.org/officeDocument/2006/relationships" xmlns:w="http://schemas.openxmlformats.org/wordprocessingml/2006/main" xmlns:w14="http://schemas.microsoft.com/office/word/2010/wordml" xmlns:w15="http://schemas.microsoft.com/office/word/2012/wordml" xmlns:w16cid="http://schemas.microsoft.com/office/word/2016/wordml/cid" xmlns:w16se="http://schemas.microsoft.com/office/word/2015/wordml/symex" mc:Ignorable="w14 w15 w16se w16cid">
+<w:styles xmlns:mc="http://schemas.openxmlformats.org/markup-compatibility/2006" xmlns:r="http://schemas.openxmlformats.org/officeDocument/2006/relationships" xmlns:w="http://schemas.openxmlformats.org/wordprocessingml/2006/main" xmlns:w14="http://schemas.microsoft.com/office/word/2010/wordml" xmlns:w15="http://schemas.microsoft.com/office/word/2012/wordml" xmlns:w16cex="http://schemas.microsoft.com/office/word/2018/wordml/cex" xmlns:w16cid="http://schemas.microsoft.com/office/word/2016/wordml/cid" xmlns:w16="http://schemas.microsoft.com/office/word/2018/wordml" xmlns:w16se="http://schemas.microsoft.com/office/word/2015/wordml/symex" mc:Ignorable="w14 w15 w16se w16cid w16 w16cex">
   <w:docDefaults>
     <w:rPrDefault>
       <w:rPr>
@@ -8572,7 +8664,7 @@
     </w:rPrDefault>
     <w:pPrDefault/>
   </w:docDefaults>
-  <w:latentStyles w:defLockedState="0" w:defUIPriority="99" w:defSemiHidden="0" w:defUnhideWhenUsed="0" w:defQFormat="0" w:count="377">
+  <w:latentStyles w:defLockedState="0" w:defUIPriority="99" w:defSemiHidden="0" w:defUnhideWhenUsed="0" w:defQFormat="0" w:count="376">
     <w:lsdException w:name="Normal" w:uiPriority="0" w:qFormat="1"/>
     <w:lsdException w:name="heading 1" w:uiPriority="9" w:qFormat="1"/>
     <w:lsdException w:name="heading 2" w:uiPriority="9" w:qFormat="1"/>
@@ -8678,6 +8770,7 @@
     <w:lsdException w:name="HTML Sample" w:locked="1" w:semiHidden="1" w:unhideWhenUsed="1"/>
     <w:lsdException w:name="HTML Typewriter" w:locked="1" w:semiHidden="1" w:unhideWhenUsed="1"/>
     <w:lsdException w:name="HTML Variable" w:locked="1" w:semiHidden="1" w:unhideWhenUsed="1"/>
+    <w:lsdException w:name="Normal Table" w:semiHidden="1" w:unhideWhenUsed="1"/>
     <w:lsdException w:name="annotation subject" w:semiHidden="1" w:unhideWhenUsed="1"/>
     <w:lsdException w:name="No List" w:semiHidden="1" w:unhideWhenUsed="1"/>
     <w:lsdException w:name="Outline List 1" w:locked="1" w:semiHidden="1" w:unhideWhenUsed="1"/>
@@ -8724,10 +8817,10 @@
     <w:lsdException w:name="Table Subtle 2" w:locked="1" w:semiHidden="1" w:unhideWhenUsed="1"/>
     <w:lsdException w:name="Table Web 1" w:locked="1" w:semiHidden="1" w:unhideWhenUsed="1"/>
     <w:lsdException w:name="Table Web 2" w:locked="1" w:semiHidden="1" w:unhideWhenUsed="1"/>
-    <w:lsdException w:name="Table Web 3" w:locked="1"/>
+    <w:lsdException w:name="Table Web 3" w:locked="1" w:semiHidden="1" w:unhideWhenUsed="1"/>
     <w:lsdException w:name="Balloon Text" w:semiHidden="1" w:unhideWhenUsed="1"/>
     <w:lsdException w:name="Table Grid" w:locked="1" w:uiPriority="59"/>
-    <w:lsdException w:name="Table Theme" w:locked="1"/>
+    <w:lsdException w:name="Table Theme" w:locked="1" w:semiHidden="1" w:unhideWhenUsed="1"/>
     <w:lsdException w:name="Placeholder Text" w:semiHidden="1"/>
     <w:lsdException w:name="No Spacing" w:uiPriority="1" w:qFormat="1"/>
     <w:lsdException w:name="Light Shading" w:uiPriority="60"/>
@@ -8948,7 +9041,6 @@
     <w:lsdException w:name="Hashtag" w:semiHidden="1" w:unhideWhenUsed="1"/>
     <w:lsdException w:name="Unresolved Mention" w:semiHidden="1" w:unhideWhenUsed="1"/>
     <w:lsdException w:name="Smart Link" w:semiHidden="1" w:unhideWhenUsed="1"/>
-    <w:lsdException w:name="Smart Link Error" w:semiHidden="1" w:unhideWhenUsed="1"/>
   </w:latentStyles>
   <w:style w:type="paragraph" w:default="1" w:styleId="Normal">
     <w:name w:val="Normal"/>

</xml_diff>